<commit_message>
Update disposisi - nd gelar perkara
</commit_message>
<xml_diff>
--- a/storage/template_surat/BAI_SIPIL.docx
+++ b/storage/template_surat/BAI_SIPIL.docx
@@ -1,6 +1,6 @@
 
 <file path=word/document.xml><?xml version="1.0" encoding="utf-8"?>
-<w:document xmlns:wpc="http://schemas.microsoft.com/office/word/2010/wordprocessingCanvas" xmlns:cx="http://schemas.microsoft.com/office/drawing/2014/chartex" xmlns:cx1="http://schemas.microsoft.com/office/drawing/2015/9/8/chartex" xmlns:cx2="http://schemas.microsoft.com/office/drawing/2015/10/21/chartex" xmlns:cx3="http://schemas.microsoft.com/office/drawing/2016/5/9/chartex" xmlns:cx4="http://schemas.microsoft.com/office/drawing/2016/5/10/chartex" xmlns:cx5="http://schemas.microsoft.com/office/drawing/2016/5/11/chartex" xmlns:cx6="http://schemas.microsoft.com/office/drawing/2016/5/12/chartex" xmlns:cx7="http://schemas.microsoft.com/office/drawing/2016/5/13/chartex" xmlns:cx8="http://schemas.microsoft.com/office/drawing/2016/5/14/chartex" xmlns:mc="http://schemas.openxmlformats.org/markup-compatibility/2006" xmlns:aink="http://schemas.microsoft.com/office/drawing/2016/ink" xmlns:am3d="http://schemas.microsoft.com/office/drawing/2017/model3d" xmlns:o="urn:schemas-microsoft-com:office:office" xmlns:oel="http://schemas.microsoft.com/office/2019/extlst" xmlns:r="http://schemas.openxmlformats.org/officeDocument/2006/relationships" xmlns:m="http://schemas.openxmlformats.org/officeDocument/2006/math" xmlns:v="urn:schemas-microsoft-com:vml" xmlns:wp14="http://schemas.microsoft.com/office/word/2010/wordprocessingDrawing" xmlns:wp="http://schemas.openxmlformats.org/drawingml/2006/wordprocessingDrawing" xmlns:w10="urn:schemas-microsoft-com:office:word" xmlns:w="http://schemas.openxmlformats.org/wordprocessingml/2006/main" xmlns:w14="http://schemas.microsoft.com/office/word/2010/wordml" xmlns:w15="http://schemas.microsoft.com/office/word/2012/wordml" xmlns:w16cex="http://schemas.microsoft.com/office/word/2018/wordml/cex" xmlns:w16cid="http://schemas.microsoft.com/office/word/2016/wordml/cid" xmlns:w16="http://schemas.microsoft.com/office/word/2018/wordml" xmlns:w16sdtdh="http://schemas.microsoft.com/office/word/2020/wordml/sdtdatahash" xmlns:w16se="http://schemas.microsoft.com/office/word/2015/wordml/symex" xmlns:wpg="http://schemas.microsoft.com/office/word/2010/wordprocessingGroup" xmlns:wpi="http://schemas.microsoft.com/office/word/2010/wordprocessingInk" xmlns:wne="http://schemas.microsoft.com/office/word/2006/wordml" xmlns:wps="http://schemas.microsoft.com/office/word/2010/wordprocessingShape" mc:Ignorable="w14 w15 w16se w16cid w16 w16cex w16sdtdh wp14">
+<w:document xmlns:wpc="http://schemas.microsoft.com/office/word/2010/wordprocessingCanvas" xmlns:cx="http://schemas.microsoft.com/office/drawing/2014/chartex" xmlns:cx1="http://schemas.microsoft.com/office/drawing/2015/9/8/chartex" xmlns:cx2="http://schemas.microsoft.com/office/drawing/2015/10/21/chartex" xmlns:cx3="http://schemas.microsoft.com/office/drawing/2016/5/9/chartex" xmlns:cx4="http://schemas.microsoft.com/office/drawing/2016/5/10/chartex" xmlns:cx5="http://schemas.microsoft.com/office/drawing/2016/5/11/chartex" xmlns:cx6="http://schemas.microsoft.com/office/drawing/2016/5/12/chartex" xmlns:cx7="http://schemas.microsoft.com/office/drawing/2016/5/13/chartex" xmlns:cx8="http://schemas.microsoft.com/office/drawing/2016/5/14/chartex" xmlns:mc="http://schemas.openxmlformats.org/markup-compatibility/2006" xmlns:aink="http://schemas.microsoft.com/office/drawing/2016/ink" xmlns:am3d="http://schemas.microsoft.com/office/drawing/2017/model3d" xmlns:o="urn:schemas-microsoft-com:office:office" xmlns:oel="http://schemas.microsoft.com/office/2019/extlst" xmlns:r="http://schemas.openxmlformats.org/officeDocument/2006/relationships" xmlns:m="http://schemas.openxmlformats.org/officeDocument/2006/math" xmlns:v="urn:schemas-microsoft-com:vml" xmlns:wp14="http://schemas.microsoft.com/office/word/2010/wordprocessingDrawing" xmlns:wp="http://schemas.openxmlformats.org/drawingml/2006/wordprocessingDrawing" xmlns:w10="urn:schemas-microsoft-com:office:word" xmlns:w="http://schemas.openxmlformats.org/wordprocessingml/2006/main" xmlns:w14="http://schemas.microsoft.com/office/word/2010/wordml" xmlns:w15="http://schemas.microsoft.com/office/word/2012/wordml" xmlns:w16cex="http://schemas.microsoft.com/office/word/2018/wordml/cex" xmlns:w16cid="http://schemas.microsoft.com/office/word/2016/wordml/cid" xmlns:w16="http://schemas.microsoft.com/office/word/2018/wordml" xmlns:w16du="http://schemas.microsoft.com/office/word/2023/wordml/word16du" xmlns:w16sdtdh="http://schemas.microsoft.com/office/word/2020/wordml/sdtdatahash" xmlns:w16se="http://schemas.microsoft.com/office/word/2015/wordml/symex" xmlns:wpg="http://schemas.microsoft.com/office/word/2010/wordprocessingGroup" xmlns:wpi="http://schemas.microsoft.com/office/word/2010/wordprocessingInk" xmlns:wne="http://schemas.microsoft.com/office/word/2006/wordml" xmlns:wps="http://schemas.microsoft.com/office/word/2010/wordprocessingShape" mc:Ignorable="w14 w15 w16se w16cid w16 w16cex w16sdtdh wp14">
   <w:body>
     <w:p>
       <w:pPr>
@@ -761,7 +761,7 @@
           <w:sz w:val="24"/>
           <w:szCs w:val="24"/>
         </w:rPr>
-        <w:t xml:space="preserve">Nota Dinas Kepala Bagian Pelayanan Pengaduan Divpropam </w:t>
+        <w:t xml:space="preserve">Nota Dinas </w:t>
       </w:r>
       <w:proofErr w:type="spellStart"/>
       <w:r>
@@ -771,6 +771,86 @@
           <w:sz w:val="24"/>
           <w:szCs w:val="24"/>
         </w:rPr>
+        <w:t>Kepala</w:t>
+      </w:r>
+      <w:proofErr w:type="spellEnd"/>
+      <w:r>
+        <w:rPr>
+          <w:rFonts w:ascii="Tahoma" w:hAnsi="Tahoma" w:cs="Tahoma"/>
+          <w:bCs/>
+          <w:sz w:val="24"/>
+          <w:szCs w:val="24"/>
+        </w:rPr>
+        <w:t xml:space="preserve"> Bagian </w:t>
+      </w:r>
+      <w:proofErr w:type="spellStart"/>
+      <w:r>
+        <w:rPr>
+          <w:rFonts w:ascii="Tahoma" w:hAnsi="Tahoma" w:cs="Tahoma"/>
+          <w:bCs/>
+          <w:sz w:val="24"/>
+          <w:szCs w:val="24"/>
+        </w:rPr>
+        <w:t>Pelayanan</w:t>
+      </w:r>
+      <w:proofErr w:type="spellEnd"/>
+      <w:r>
+        <w:rPr>
+          <w:rFonts w:ascii="Tahoma" w:hAnsi="Tahoma" w:cs="Tahoma"/>
+          <w:bCs/>
+          <w:sz w:val="24"/>
+          <w:szCs w:val="24"/>
+        </w:rPr>
+        <w:t xml:space="preserve"> </w:t>
+      </w:r>
+      <w:proofErr w:type="spellStart"/>
+      <w:r>
+        <w:rPr>
+          <w:rFonts w:ascii="Tahoma" w:hAnsi="Tahoma" w:cs="Tahoma"/>
+          <w:bCs/>
+          <w:sz w:val="24"/>
+          <w:szCs w:val="24"/>
+        </w:rPr>
+        <w:t>Pengaduan</w:t>
+      </w:r>
+      <w:proofErr w:type="spellEnd"/>
+      <w:r>
+        <w:rPr>
+          <w:rFonts w:ascii="Tahoma" w:hAnsi="Tahoma" w:cs="Tahoma"/>
+          <w:bCs/>
+          <w:sz w:val="24"/>
+          <w:szCs w:val="24"/>
+        </w:rPr>
+        <w:t xml:space="preserve"> </w:t>
+      </w:r>
+      <w:proofErr w:type="spellStart"/>
+      <w:r>
+        <w:rPr>
+          <w:rFonts w:ascii="Tahoma" w:hAnsi="Tahoma" w:cs="Tahoma"/>
+          <w:bCs/>
+          <w:sz w:val="24"/>
+          <w:szCs w:val="24"/>
+        </w:rPr>
+        <w:t>Divpropam</w:t>
+      </w:r>
+      <w:proofErr w:type="spellEnd"/>
+      <w:r>
+        <w:rPr>
+          <w:rFonts w:ascii="Tahoma" w:hAnsi="Tahoma" w:cs="Tahoma"/>
+          <w:bCs/>
+          <w:sz w:val="24"/>
+          <w:szCs w:val="24"/>
+        </w:rPr>
+        <w:t xml:space="preserve"> </w:t>
+      </w:r>
+      <w:proofErr w:type="spellStart"/>
+      <w:r>
+        <w:rPr>
+          <w:rFonts w:ascii="Tahoma" w:hAnsi="Tahoma" w:cs="Tahoma"/>
+          <w:bCs/>
+          <w:sz w:val="24"/>
+          <w:szCs w:val="24"/>
+        </w:rPr>
         <w:t>Polri</w:t>
       </w:r>
       <w:proofErr w:type="spellEnd"/>
@@ -835,13 +915,23 @@
         </w:rPr>
         <w:t xml:space="preserve">} </w:t>
       </w:r>
-      <w:proofErr w:type="spellStart"/>
       <w:r>
         <w:rPr>
           <w:rFonts w:ascii="Tahoma" w:hAnsi="Tahoma" w:cs="Tahoma"/>
           <w:bCs/>
           <w:sz w:val="24"/>
           <w:szCs w:val="24"/>
+          <w:lang w:val="en-US"/>
+        </w:rPr>
+        <w:t xml:space="preserve"> </w:t>
+      </w:r>
+      <w:proofErr w:type="spellStart"/>
+      <w:r>
+        <w:rPr>
+          <w:rFonts w:ascii="Tahoma" w:hAnsi="Tahoma" w:cs="Tahoma"/>
+          <w:bCs/>
+          <w:sz w:val="24"/>
+          <w:szCs w:val="24"/>
         </w:rPr>
         <w:t>tanggal</w:t>
       </w:r>
@@ -919,7 +1009,6 @@
         </w:rPr>
         <w:t xml:space="preserve"> </w:t>
       </w:r>
-      <w:proofErr w:type="spellStart"/>
       <w:r>
         <w:rPr>
           <w:rFonts w:ascii="Tahoma" w:hAnsi="Tahoma" w:cs="Tahoma"/>
@@ -928,9 +1017,9 @@
           <w:szCs w:val="24"/>
           <w:lang w:val="en-US"/>
         </w:rPr>
-        <w:t>pelimpahan</w:t>
-      </w:r>
-      <w:proofErr w:type="spellEnd"/>
+        <w:t>${</w:t>
+      </w:r>
+      <w:proofErr w:type="spellStart"/>
       <w:r>
         <w:rPr>
           <w:rFonts w:ascii="Tahoma" w:hAnsi="Tahoma" w:cs="Tahoma"/>
@@ -939,60 +1028,7 @@
           <w:szCs w:val="24"/>
           <w:lang w:val="en-US"/>
         </w:rPr>
-        <w:t xml:space="preserve"> Dumas </w:t>
-      </w:r>
-      <w:proofErr w:type="spellStart"/>
-      <w:r>
-        <w:rPr>
-          <w:rFonts w:ascii="Tahoma" w:hAnsi="Tahoma" w:cs="Tahoma"/>
-          <w:bCs/>
-          <w:sz w:val="24"/>
-          <w:szCs w:val="24"/>
-          <w:lang w:val="en-US"/>
-        </w:rPr>
-        <w:t>a.n</w:t>
-      </w:r>
-      <w:proofErr w:type="spellEnd"/>
-      <w:r>
-        <w:rPr>
-          <w:rFonts w:ascii="Tahoma" w:hAnsi="Tahoma" w:cs="Tahoma"/>
-          <w:bCs/>
-          <w:sz w:val="24"/>
-          <w:szCs w:val="24"/>
-          <w:lang w:val="en-US"/>
-        </w:rPr>
-        <w:t>.</w:t>
-      </w:r>
-      <w:r>
-        <w:rPr>
-          <w:rFonts w:ascii="Tahoma" w:hAnsi="Tahoma" w:cs="Tahoma"/>
-          <w:bCs/>
-          <w:sz w:val="24"/>
-          <w:szCs w:val="24"/>
-          <w:lang w:val="en-US"/>
-        </w:rPr>
-        <w:t xml:space="preserve"> </w:t>
-      </w:r>
-      <w:r>
-        <w:rPr>
-          <w:rFonts w:ascii="Tahoma" w:hAnsi="Tahoma" w:cs="Tahoma"/>
-          <w:bCs/>
-          <w:sz w:val="24"/>
-          <w:szCs w:val="24"/>
-          <w:lang w:val="en-US"/>
-        </w:rPr>
-        <w:t>${</w:t>
-      </w:r>
-      <w:proofErr w:type="spellStart"/>
-      <w:r>
-        <w:rPr>
-          <w:rFonts w:ascii="Tahoma" w:hAnsi="Tahoma" w:cs="Tahoma"/>
-          <w:bCs/>
-          <w:sz w:val="24"/>
-          <w:szCs w:val="24"/>
-          <w:lang w:val="en-US"/>
-        </w:rPr>
-        <w:t>pelapor</w:t>
+        <w:t>perihal_nota_dinas</w:t>
       </w:r>
       <w:proofErr w:type="spellEnd"/>
       <w:r>
@@ -1932,7 +1968,25 @@
           <w:sz w:val="24"/>
           <w:szCs w:val="24"/>
         </w:rPr>
-        <w:t>${anggota_1}</w:t>
+        <w:t>${</w:t>
+      </w:r>
+      <w:proofErr w:type="spellStart"/>
+      <w:r>
+        <w:rPr>
+          <w:rFonts w:ascii="Tahoma" w:hAnsi="Tahoma" w:cs="Tahoma"/>
+          <w:sz w:val="24"/>
+          <w:szCs w:val="24"/>
+        </w:rPr>
+        <w:t>ketua</w:t>
+      </w:r>
+      <w:proofErr w:type="spellEnd"/>
+      <w:r>
+        <w:rPr>
+          <w:rFonts w:ascii="Tahoma" w:hAnsi="Tahoma" w:cs="Tahoma"/>
+          <w:sz w:val="24"/>
+          <w:szCs w:val="24"/>
+        </w:rPr>
+        <w:t>}</w:t>
       </w:r>
       <w:r>
         <w:rPr>
@@ -2017,7 +2071,59 @@
           <w:sz w:val="24"/>
           <w:szCs w:val="24"/>
         </w:rPr>
-        <w:t>${pangkat_1} / ${nrp_1}</w:t>
+        <w:t>${</w:t>
+      </w:r>
+      <w:proofErr w:type="spellStart"/>
+      <w:r>
+        <w:rPr>
+          <w:rFonts w:ascii="Tahoma" w:hAnsi="Tahoma" w:cs="Tahoma"/>
+          <w:sz w:val="24"/>
+          <w:szCs w:val="24"/>
+        </w:rPr>
+        <w:t>pangkat_</w:t>
+      </w:r>
+      <w:r>
+        <w:rPr>
+          <w:rFonts w:ascii="Tahoma" w:hAnsi="Tahoma" w:cs="Tahoma"/>
+          <w:sz w:val="24"/>
+          <w:szCs w:val="24"/>
+        </w:rPr>
+        <w:t>ketua</w:t>
+      </w:r>
+      <w:proofErr w:type="spellEnd"/>
+      <w:r>
+        <w:rPr>
+          <w:rFonts w:ascii="Tahoma" w:hAnsi="Tahoma" w:cs="Tahoma"/>
+          <w:sz w:val="24"/>
+          <w:szCs w:val="24"/>
+        </w:rPr>
+        <w:t>} / ${</w:t>
+      </w:r>
+      <w:proofErr w:type="spellStart"/>
+      <w:r>
+        <w:rPr>
+          <w:rFonts w:ascii="Tahoma" w:hAnsi="Tahoma" w:cs="Tahoma"/>
+          <w:sz w:val="24"/>
+          <w:szCs w:val="24"/>
+        </w:rPr>
+        <w:t>nrp_</w:t>
+      </w:r>
+      <w:r>
+        <w:rPr>
+          <w:rFonts w:ascii="Tahoma" w:hAnsi="Tahoma" w:cs="Tahoma"/>
+          <w:sz w:val="24"/>
+          <w:szCs w:val="24"/>
+        </w:rPr>
+        <w:t>ketua</w:t>
+      </w:r>
+      <w:proofErr w:type="spellEnd"/>
+      <w:r>
+        <w:rPr>
+          <w:rFonts w:ascii="Tahoma" w:hAnsi="Tahoma" w:cs="Tahoma"/>
+          <w:sz w:val="24"/>
+          <w:szCs w:val="24"/>
+        </w:rPr>
+        <w:t>}</w:t>
       </w:r>
       <w:r>
         <w:rPr>
@@ -2093,7 +2199,33 @@
           <w:sz w:val="24"/>
           <w:szCs w:val="24"/>
         </w:rPr>
-        <w:t>${jabatan_1}</w:t>
+        <w:t>${</w:t>
+      </w:r>
+      <w:proofErr w:type="spellStart"/>
+      <w:r>
+        <w:rPr>
+          <w:rFonts w:ascii="Tahoma" w:hAnsi="Tahoma" w:cs="Tahoma"/>
+          <w:sz w:val="24"/>
+          <w:szCs w:val="24"/>
+        </w:rPr>
+        <w:t>jabatan_</w:t>
+      </w:r>
+      <w:r>
+        <w:rPr>
+          <w:rFonts w:ascii="Tahoma" w:hAnsi="Tahoma" w:cs="Tahoma"/>
+          <w:sz w:val="24"/>
+          <w:szCs w:val="24"/>
+        </w:rPr>
+        <w:t>ketua</w:t>
+      </w:r>
+      <w:proofErr w:type="spellEnd"/>
+      <w:r>
+        <w:rPr>
+          <w:rFonts w:ascii="Tahoma" w:hAnsi="Tahoma" w:cs="Tahoma"/>
+          <w:sz w:val="24"/>
+          <w:szCs w:val="24"/>
+        </w:rPr>
+        <w:t>}</w:t>
       </w:r>
       <w:r>
         <w:rPr>
@@ -2313,7 +2445,23 @@
           <w:sz w:val="24"/>
           <w:szCs w:val="24"/>
         </w:rPr>
-        <w:t>${anggota_2}</w:t>
+        <w:t>${anggota_</w:t>
+      </w:r>
+      <w:r>
+        <w:rPr>
+          <w:rFonts w:ascii="Tahoma" w:hAnsi="Tahoma" w:cs="Tahoma"/>
+          <w:sz w:val="24"/>
+          <w:szCs w:val="24"/>
+        </w:rPr>
+        <w:t>1</w:t>
+      </w:r>
+      <w:r>
+        <w:rPr>
+          <w:rFonts w:ascii="Tahoma" w:hAnsi="Tahoma" w:cs="Tahoma"/>
+          <w:sz w:val="24"/>
+          <w:szCs w:val="24"/>
+        </w:rPr>
+        <w:t>}</w:t>
       </w:r>
       <w:r>
         <w:rPr>
@@ -2382,7 +2530,39 @@
           <w:sz w:val="24"/>
           <w:szCs w:val="24"/>
         </w:rPr>
-        <w:t>${pangkat_2} / ${nrp_2}</w:t>
+        <w:t>${pangkat_</w:t>
+      </w:r>
+      <w:r>
+        <w:rPr>
+          <w:rFonts w:ascii="Tahoma" w:hAnsi="Tahoma" w:cs="Tahoma"/>
+          <w:sz w:val="24"/>
+          <w:szCs w:val="24"/>
+        </w:rPr>
+        <w:t>1</w:t>
+      </w:r>
+      <w:r>
+        <w:rPr>
+          <w:rFonts w:ascii="Tahoma" w:hAnsi="Tahoma" w:cs="Tahoma"/>
+          <w:sz w:val="24"/>
+          <w:szCs w:val="24"/>
+        </w:rPr>
+        <w:t>} / ${nrp_</w:t>
+      </w:r>
+      <w:r>
+        <w:rPr>
+          <w:rFonts w:ascii="Tahoma" w:hAnsi="Tahoma" w:cs="Tahoma"/>
+          <w:sz w:val="24"/>
+          <w:szCs w:val="24"/>
+        </w:rPr>
+        <w:t>1</w:t>
+      </w:r>
+      <w:r>
+        <w:rPr>
+          <w:rFonts w:ascii="Tahoma" w:hAnsi="Tahoma" w:cs="Tahoma"/>
+          <w:sz w:val="24"/>
+          <w:szCs w:val="24"/>
+        </w:rPr>
+        <w:t>}</w:t>
       </w:r>
       <w:r>
         <w:rPr>
@@ -2450,7 +2630,23 @@
           <w:sz w:val="24"/>
           <w:szCs w:val="24"/>
         </w:rPr>
-        <w:t>${jabatan_2}</w:t>
+        <w:t>${jabatan_</w:t>
+      </w:r>
+      <w:r>
+        <w:rPr>
+          <w:rFonts w:ascii="Tahoma" w:hAnsi="Tahoma" w:cs="Tahoma"/>
+          <w:sz w:val="24"/>
+          <w:szCs w:val="24"/>
+        </w:rPr>
+        <w:t>1</w:t>
+      </w:r>
+      <w:r>
+        <w:rPr>
+          <w:rFonts w:ascii="Tahoma" w:hAnsi="Tahoma" w:cs="Tahoma"/>
+          <w:sz w:val="24"/>
+          <w:szCs w:val="24"/>
+        </w:rPr>
+        <w:t>}</w:t>
       </w:r>
       <w:r>
         <w:rPr>
@@ -2661,7 +2857,23 @@
           <w:sz w:val="24"/>
           <w:szCs w:val="24"/>
         </w:rPr>
-        <w:t>${anggota_3}</w:t>
+        <w:t>${anggota_</w:t>
+      </w:r>
+      <w:r>
+        <w:rPr>
+          <w:rFonts w:ascii="Tahoma" w:hAnsi="Tahoma" w:cs="Tahoma"/>
+          <w:sz w:val="24"/>
+          <w:szCs w:val="24"/>
+        </w:rPr>
+        <w:t>2</w:t>
+      </w:r>
+      <w:r>
+        <w:rPr>
+          <w:rFonts w:ascii="Tahoma" w:hAnsi="Tahoma" w:cs="Tahoma"/>
+          <w:sz w:val="24"/>
+          <w:szCs w:val="24"/>
+        </w:rPr>
+        <w:t>}</w:t>
       </w:r>
       <w:r>
         <w:rPr>
@@ -2729,7 +2941,39 @@
           <w:sz w:val="24"/>
           <w:szCs w:val="24"/>
         </w:rPr>
-        <w:t>${pangkat_3} / ${nrp_3}</w:t>
+        <w:t>${pangkat_</w:t>
+      </w:r>
+      <w:r>
+        <w:rPr>
+          <w:rFonts w:ascii="Tahoma" w:hAnsi="Tahoma" w:cs="Tahoma"/>
+          <w:sz w:val="24"/>
+          <w:szCs w:val="24"/>
+        </w:rPr>
+        <w:t>2</w:t>
+      </w:r>
+      <w:r>
+        <w:rPr>
+          <w:rFonts w:ascii="Tahoma" w:hAnsi="Tahoma" w:cs="Tahoma"/>
+          <w:sz w:val="24"/>
+          <w:szCs w:val="24"/>
+        </w:rPr>
+        <w:t>} / ${nrp_</w:t>
+      </w:r>
+      <w:r>
+        <w:rPr>
+          <w:rFonts w:ascii="Tahoma" w:hAnsi="Tahoma" w:cs="Tahoma"/>
+          <w:sz w:val="24"/>
+          <w:szCs w:val="24"/>
+        </w:rPr>
+        <w:t>2</w:t>
+      </w:r>
+      <w:r>
+        <w:rPr>
+          <w:rFonts w:ascii="Tahoma" w:hAnsi="Tahoma" w:cs="Tahoma"/>
+          <w:sz w:val="24"/>
+          <w:szCs w:val="24"/>
+        </w:rPr>
+        <w:t>}</w:t>
       </w:r>
       <w:r>
         <w:rPr>
@@ -2797,7 +3041,23 @@
           <w:sz w:val="24"/>
           <w:szCs w:val="24"/>
         </w:rPr>
-        <w:t>${jabatan_3}</w:t>
+        <w:t>${jabatan_</w:t>
+      </w:r>
+      <w:r>
+        <w:rPr>
+          <w:rFonts w:ascii="Tahoma" w:hAnsi="Tahoma" w:cs="Tahoma"/>
+          <w:sz w:val="24"/>
+          <w:szCs w:val="24"/>
+        </w:rPr>
+        <w:t>2</w:t>
+      </w:r>
+      <w:r>
+        <w:rPr>
+          <w:rFonts w:ascii="Tahoma" w:hAnsi="Tahoma" w:cs="Tahoma"/>
+          <w:sz w:val="24"/>
+          <w:szCs w:val="24"/>
+        </w:rPr>
+        <w:t>}</w:t>
       </w:r>
       <w:r>
         <w:rPr>
@@ -3970,6 +4230,15 @@
           <w:sz w:val="24"/>
           <w:szCs w:val="24"/>
         </w:rPr>
+        <w:t xml:space="preserve"> </w:t>
+      </w:r>
+      <w:r>
+        <w:rPr>
+          <w:rFonts w:ascii="Tahoma" w:hAnsi="Tahoma" w:cs="Tahoma"/>
+          <w:bCs/>
+          <w:sz w:val="24"/>
+          <w:szCs w:val="24"/>
+        </w:rPr>
         <w:t xml:space="preserve">yang </w:t>
       </w:r>
       <w:proofErr w:type="spellStart"/>
@@ -4019,9 +4288,8 @@
           <w:sz w:val="24"/>
           <w:szCs w:val="24"/>
         </w:rPr>
-        <w:t xml:space="preserve">} </w:t>
-      </w:r>
-      <w:proofErr w:type="spellStart"/>
+        <w:t>}</w:t>
+      </w:r>
       <w:r>
         <w:rPr>
           <w:rFonts w:ascii="Tahoma" w:hAnsi="Tahoma" w:cs="Tahoma"/>
@@ -4029,6 +4297,25 @@
           <w:sz w:val="24"/>
           <w:szCs w:val="24"/>
         </w:rPr>
+        <w:t xml:space="preserve"> </w:t>
+      </w:r>
+      <w:r>
+        <w:rPr>
+          <w:rFonts w:ascii="Tahoma" w:hAnsi="Tahoma" w:cs="Tahoma"/>
+          <w:bCs/>
+          <w:sz w:val="24"/>
+          <w:szCs w:val="24"/>
+        </w:rPr>
+        <w:t xml:space="preserve"> </w:t>
+      </w:r>
+      <w:proofErr w:type="spellStart"/>
+      <w:r>
+        <w:rPr>
+          <w:rFonts w:ascii="Tahoma" w:hAnsi="Tahoma" w:cs="Tahoma"/>
+          <w:bCs/>
+          <w:sz w:val="24"/>
+          <w:szCs w:val="24"/>
+        </w:rPr>
         <w:t>selaku</w:t>
       </w:r>
       <w:proofErr w:type="spellEnd"/>
@@ -4041,7 +4328,6 @@
         </w:rPr>
         <w:t xml:space="preserve"> </w:t>
       </w:r>
-      <w:proofErr w:type="spellStart"/>
       <w:r>
         <w:rPr>
           <w:rFonts w:ascii="Tahoma" w:hAnsi="Tahoma" w:cs="Tahoma"/>
@@ -4049,9 +4335,8 @@
           <w:sz w:val="24"/>
           <w:szCs w:val="24"/>
         </w:rPr>
-        <w:t>anggota</w:t>
-      </w:r>
-      <w:proofErr w:type="spellEnd"/>
+        <w:t xml:space="preserve"> </w:t>
+      </w:r>
       <w:r>
         <w:rPr>
           <w:rFonts w:ascii="Tahoma" w:hAnsi="Tahoma" w:cs="Tahoma"/>
@@ -4059,8 +4344,9 @@
           <w:sz w:val="24"/>
           <w:szCs w:val="24"/>
         </w:rPr>
-        <w:t xml:space="preserve"> </w:t>
-      </w:r>
+        <w:t>${</w:t>
+      </w:r>
+      <w:proofErr w:type="spellStart"/>
       <w:r>
         <w:rPr>
           <w:rFonts w:ascii="Tahoma" w:hAnsi="Tahoma" w:cs="Tahoma"/>
@@ -4068,9 +4354,9 @@
           <w:sz w:val="24"/>
           <w:szCs w:val="24"/>
         </w:rPr>
-        <w:t>${</w:t>
-      </w:r>
-      <w:proofErr w:type="spellStart"/>
+        <w:t>jabatan</w:t>
+      </w:r>
+      <w:proofErr w:type="spellEnd"/>
       <w:r>
         <w:rPr>
           <w:rFonts w:ascii="Tahoma" w:hAnsi="Tahoma" w:cs="Tahoma"/>
@@ -4078,9 +4364,8 @@
           <w:sz w:val="24"/>
           <w:szCs w:val="24"/>
         </w:rPr>
-        <w:t>jabatan</w:t>
-      </w:r>
-      <w:proofErr w:type="spellEnd"/>
+        <w:t>}</w:t>
+      </w:r>
       <w:r>
         <w:rPr>
           <w:rFonts w:ascii="Tahoma" w:hAnsi="Tahoma" w:cs="Tahoma"/>
@@ -4088,37 +4373,47 @@
           <w:sz w:val="24"/>
           <w:szCs w:val="24"/>
         </w:rPr>
+        <w:t xml:space="preserve"> yang </w:t>
+      </w:r>
+      <w:proofErr w:type="spellStart"/>
+      <w:r>
+        <w:rPr>
+          <w:rFonts w:ascii="Tahoma" w:hAnsi="Tahoma" w:cs="Tahoma"/>
+          <w:bCs/>
+          <w:sz w:val="24"/>
+          <w:szCs w:val="24"/>
+        </w:rPr>
+        <w:t>telah</w:t>
+      </w:r>
+      <w:proofErr w:type="spellEnd"/>
+      <w:r>
+        <w:rPr>
+          <w:rFonts w:ascii="Tahoma" w:hAnsi="Tahoma" w:cs="Tahoma"/>
+          <w:bCs/>
+          <w:sz w:val="24"/>
+          <w:szCs w:val="24"/>
+        </w:rPr>
+        <w:t xml:space="preserve"> ${</w:t>
+      </w:r>
+      <w:proofErr w:type="spellStart"/>
+      <w:r>
+        <w:rPr>
+          <w:rFonts w:ascii="Tahoma" w:hAnsi="Tahoma" w:cs="Tahoma"/>
+          <w:bCs/>
+          <w:sz w:val="24"/>
+          <w:szCs w:val="24"/>
+        </w:rPr>
+        <w:t>kronologi</w:t>
+      </w:r>
+      <w:proofErr w:type="spellEnd"/>
+      <w:r>
+        <w:rPr>
+          <w:rFonts w:ascii="Tahoma" w:hAnsi="Tahoma" w:cs="Tahoma"/>
+          <w:bCs/>
+          <w:sz w:val="24"/>
+          <w:szCs w:val="24"/>
+        </w:rPr>
         <w:t>}</w:t>
-      </w:r>
-      <w:r>
-        <w:rPr>
-          <w:rFonts w:ascii="Tahoma" w:hAnsi="Tahoma" w:cs="Tahoma"/>
-          <w:bCs/>
-          <w:sz w:val="24"/>
-          <w:szCs w:val="24"/>
-        </w:rPr>
-        <w:t xml:space="preserve"> yang </w:t>
-      </w:r>
-      <w:proofErr w:type="spellStart"/>
-      <w:r>
-        <w:rPr>
-          <w:rFonts w:ascii="Tahoma" w:hAnsi="Tahoma" w:cs="Tahoma"/>
-          <w:bCs/>
-          <w:sz w:val="24"/>
-          <w:szCs w:val="24"/>
-        </w:rPr>
-        <w:t>telah</w:t>
-      </w:r>
-      <w:proofErr w:type="spellEnd"/>
-      <w:r>
-        <w:rPr>
-          <w:rFonts w:ascii="Tahoma" w:hAnsi="Tahoma" w:cs="Tahoma"/>
-          <w:bCs/>
-          <w:sz w:val="24"/>
-          <w:szCs w:val="24"/>
-          <w:lang w:val="id-ID"/>
-        </w:rPr>
-        <w:t>......</w:t>
       </w:r>
       <w:r>
         <w:rPr>
@@ -4453,7 +4748,6 @@
           <w:lang w:val="id-ID"/>
         </w:rPr>
       </w:pPr>
-      <w:proofErr w:type="spellStart"/>
       <w:r>
         <w:rPr>
           <w:rFonts w:ascii="Tahoma" w:hAnsi="Tahoma" w:cs="Tahoma"/>
@@ -4461,7 +4755,6 @@
         </w:rPr>
         <w:t>Apakah</w:t>
       </w:r>
-      <w:proofErr w:type="spellEnd"/>
       <w:r>
         <w:rPr>
           <w:rFonts w:ascii="Tahoma" w:hAnsi="Tahoma" w:cs="Tahoma"/>
@@ -4516,23 +4809,7 @@
           <w:rFonts w:ascii="Tahoma" w:hAnsi="Tahoma" w:cs="Tahoma"/>
           <w:szCs w:val="24"/>
         </w:rPr>
-        <w:t xml:space="preserve"> </w:t>
-      </w:r>
-      <w:proofErr w:type="spellStart"/>
-      <w:r>
-        <w:rPr>
-          <w:rFonts w:ascii="Tahoma" w:hAnsi="Tahoma" w:cs="Tahoma"/>
-          <w:szCs w:val="24"/>
-        </w:rPr>
-        <w:t>dalam</w:t>
-      </w:r>
-      <w:proofErr w:type="spellEnd"/>
-      <w:r>
-        <w:rPr>
-          <w:rFonts w:ascii="Tahoma" w:hAnsi="Tahoma" w:cs="Tahoma"/>
-          <w:szCs w:val="24"/>
-        </w:rPr>
-        <w:t xml:space="preserve"> </w:t>
+        <w:t xml:space="preserve"> dalam </w:t>
       </w:r>
       <w:proofErr w:type="spellStart"/>
       <w:r>
@@ -4751,23 +5028,7 @@
           <w:rFonts w:ascii="Tahoma" w:hAnsi="Tahoma" w:cs="Tahoma"/>
           <w:szCs w:val="24"/>
         </w:rPr>
-        <w:t xml:space="preserve"> </w:t>
-      </w:r>
-      <w:proofErr w:type="spellStart"/>
-      <w:r>
-        <w:rPr>
-          <w:rFonts w:ascii="Tahoma" w:hAnsi="Tahoma" w:cs="Tahoma"/>
-          <w:szCs w:val="24"/>
-        </w:rPr>
-        <w:t>dengan</w:t>
-      </w:r>
-      <w:proofErr w:type="spellEnd"/>
-      <w:r>
-        <w:rPr>
-          <w:rFonts w:ascii="Tahoma" w:hAnsi="Tahoma" w:cs="Tahoma"/>
-          <w:szCs w:val="24"/>
-        </w:rPr>
-        <w:t xml:space="preserve"> </w:t>
+        <w:t xml:space="preserve"> dengan </w:t>
       </w:r>
       <w:proofErr w:type="spellStart"/>
       <w:r>
@@ -4884,23 +5145,7 @@
           <w:rFonts w:ascii="Tahoma" w:hAnsi="Tahoma" w:cs="Tahoma"/>
           <w:szCs w:val="24"/>
         </w:rPr>
-        <w:t xml:space="preserve"> </w:t>
-      </w:r>
-      <w:proofErr w:type="spellStart"/>
-      <w:r>
-        <w:rPr>
-          <w:rFonts w:ascii="Tahoma" w:hAnsi="Tahoma" w:cs="Tahoma"/>
-          <w:szCs w:val="24"/>
-        </w:rPr>
-        <w:t>dalam</w:t>
-      </w:r>
-      <w:proofErr w:type="spellEnd"/>
-      <w:r>
-        <w:rPr>
-          <w:rFonts w:ascii="Tahoma" w:hAnsi="Tahoma" w:cs="Tahoma"/>
-          <w:szCs w:val="24"/>
-        </w:rPr>
-        <w:t xml:space="preserve"> </w:t>
+        <w:t xml:space="preserve"> dalam </w:t>
       </w:r>
       <w:proofErr w:type="spellStart"/>
       <w:r>
@@ -5004,23 +5249,7 @@
           <w:rFonts w:ascii="Tahoma" w:hAnsi="Tahoma" w:cs="Tahoma"/>
           <w:szCs w:val="24"/>
         </w:rPr>
-        <w:t xml:space="preserve"> </w:t>
-      </w:r>
-      <w:proofErr w:type="spellStart"/>
-      <w:r>
-        <w:rPr>
-          <w:rFonts w:ascii="Tahoma" w:hAnsi="Tahoma" w:cs="Tahoma"/>
-          <w:szCs w:val="24"/>
-        </w:rPr>
-        <w:t>dengan</w:t>
-      </w:r>
-      <w:proofErr w:type="spellEnd"/>
-      <w:r>
-        <w:rPr>
-          <w:rFonts w:ascii="Tahoma" w:hAnsi="Tahoma" w:cs="Tahoma"/>
-          <w:szCs w:val="24"/>
-        </w:rPr>
-        <w:t xml:space="preserve"> </w:t>
+        <w:t xml:space="preserve"> dengan </w:t>
       </w:r>
       <w:proofErr w:type="spellStart"/>
       <w:r>
@@ -5075,7 +5304,6 @@
           <w:lang w:val="id-ID"/>
         </w:rPr>
       </w:pPr>
-      <w:proofErr w:type="spellStart"/>
       <w:r>
         <w:rPr>
           <w:rFonts w:ascii="Tahoma" w:hAnsi="Tahoma" w:cs="Tahoma"/>
@@ -5083,7 +5311,6 @@
         </w:rPr>
         <w:t>Apakah</w:t>
       </w:r>
-      <w:proofErr w:type="spellEnd"/>
       <w:r>
         <w:rPr>
           <w:rFonts w:ascii="Tahoma" w:hAnsi="Tahoma" w:cs="Tahoma"/>
@@ -5117,21 +5344,12 @@
         </w:rPr>
         <w:t xml:space="preserve">sudah </w:t>
       </w:r>
-      <w:proofErr w:type="spellStart"/>
-      <w:r>
-        <w:rPr>
-          <w:rFonts w:ascii="Tahoma" w:hAnsi="Tahoma" w:cs="Tahoma"/>
-          <w:szCs w:val="24"/>
-        </w:rPr>
-        <w:t>melakukan</w:t>
-      </w:r>
-      <w:proofErr w:type="spellEnd"/>
-      <w:r>
-        <w:rPr>
-          <w:rFonts w:ascii="Tahoma" w:hAnsi="Tahoma" w:cs="Tahoma"/>
-          <w:szCs w:val="24"/>
-        </w:rPr>
-        <w:t xml:space="preserve"> Swab Antigen </w:t>
+      <w:r>
+        <w:rPr>
+          <w:rFonts w:ascii="Tahoma" w:hAnsi="Tahoma" w:cs="Tahoma"/>
+          <w:szCs w:val="24"/>
+        </w:rPr>
+        <w:t xml:space="preserve">melakukan Swab Antigen </w:t>
       </w:r>
       <w:r>
         <w:rPr>
@@ -5194,23 +5412,7 @@
           <w:rFonts w:ascii="Tahoma" w:hAnsi="Tahoma" w:cs="Tahoma"/>
           <w:szCs w:val="24"/>
         </w:rPr>
-        <w:t xml:space="preserve"> </w:t>
-      </w:r>
-      <w:proofErr w:type="spellStart"/>
-      <w:r>
-        <w:rPr>
-          <w:rFonts w:ascii="Tahoma" w:hAnsi="Tahoma" w:cs="Tahoma"/>
-          <w:szCs w:val="24"/>
-        </w:rPr>
-        <w:t>hasilnya</w:t>
-      </w:r>
-      <w:proofErr w:type="spellEnd"/>
-      <w:r>
-        <w:rPr>
-          <w:rFonts w:ascii="Tahoma" w:hAnsi="Tahoma" w:cs="Tahoma"/>
-          <w:szCs w:val="24"/>
-        </w:rPr>
-        <w:t xml:space="preserve">? </w:t>
+        <w:t xml:space="preserve"> hasilnya? </w:t>
       </w:r>
       <w:proofErr w:type="spellStart"/>
       <w:r>
@@ -5288,21 +5490,12 @@
           <w:szCs w:val="24"/>
         </w:rPr>
       </w:pPr>
-      <w:proofErr w:type="spellStart"/>
-      <w:r>
-        <w:rPr>
-          <w:rFonts w:ascii="Tahoma" w:hAnsi="Tahoma" w:cs="Tahoma"/>
-          <w:szCs w:val="24"/>
-        </w:rPr>
-        <w:t>Ya</w:t>
-      </w:r>
-      <w:proofErr w:type="spellEnd"/>
-      <w:r>
-        <w:rPr>
-          <w:rFonts w:ascii="Tahoma" w:hAnsi="Tahoma" w:cs="Tahoma"/>
-          <w:szCs w:val="24"/>
-        </w:rPr>
-        <w:t xml:space="preserve">, </w:t>
+      <w:r>
+        <w:rPr>
+          <w:rFonts w:ascii="Tahoma" w:hAnsi="Tahoma" w:cs="Tahoma"/>
+          <w:szCs w:val="24"/>
+        </w:rPr>
+        <w:t xml:space="preserve">Ya, </w:t>
       </w:r>
       <w:proofErr w:type="spellStart"/>
       <w:r>
@@ -5512,21 +5705,28 @@
         </w:rPr>
         <w:t xml:space="preserve">dan </w:t>
       </w:r>
-      <w:proofErr w:type="spellStart"/>
-      <w:r>
-        <w:rPr>
-          <w:rFonts w:ascii="Tahoma" w:hAnsi="Tahoma" w:cs="Tahoma"/>
-          <w:szCs w:val="24"/>
-        </w:rPr>
-        <w:t>hasilnya</w:t>
-      </w:r>
-      <w:proofErr w:type="spellEnd"/>
-      <w:r>
-        <w:rPr>
-          <w:rFonts w:ascii="Tahoma" w:hAnsi="Tahoma" w:cs="Tahoma"/>
-          <w:szCs w:val="24"/>
-        </w:rPr>
-        <w:t xml:space="preserve"> NEGATIF.</w:t>
+      <w:r>
+        <w:rPr>
+          <w:rFonts w:ascii="Tahoma" w:hAnsi="Tahoma" w:cs="Tahoma"/>
+          <w:szCs w:val="24"/>
+        </w:rPr>
+        <w:t xml:space="preserve">hasilnya </w:t>
+      </w:r>
+      <w:proofErr w:type="spellStart"/>
+      <w:r>
+        <w:rPr>
+          <w:rFonts w:ascii="Tahoma" w:hAnsi="Tahoma" w:cs="Tahoma"/>
+          <w:szCs w:val="24"/>
+        </w:rPr>
+        <w:t>NEGATIF</w:t>
+      </w:r>
+      <w:proofErr w:type="spellEnd"/>
+      <w:r>
+        <w:rPr>
+          <w:rFonts w:ascii="Tahoma" w:hAnsi="Tahoma" w:cs="Tahoma"/>
+          <w:szCs w:val="24"/>
+        </w:rPr>
+        <w:t>.</w:t>
       </w:r>
       <w:r>
         <w:rPr>
@@ -5658,21 +5858,12 @@
         </w:rPr>
         <w:t xml:space="preserve">, </w:t>
       </w:r>
-      <w:proofErr w:type="spellStart"/>
-      <w:r>
-        <w:rPr>
-          <w:rFonts w:ascii="Tahoma" w:hAnsi="Tahoma" w:cs="Tahoma"/>
-          <w:szCs w:val="24"/>
-        </w:rPr>
-        <w:t>apakah</w:t>
-      </w:r>
-      <w:proofErr w:type="spellEnd"/>
-      <w:r>
-        <w:rPr>
-          <w:rFonts w:ascii="Tahoma" w:hAnsi="Tahoma" w:cs="Tahoma"/>
-          <w:szCs w:val="24"/>
-        </w:rPr>
-        <w:t xml:space="preserve"> </w:t>
+      <w:r>
+        <w:rPr>
+          <w:rFonts w:ascii="Tahoma" w:hAnsi="Tahoma" w:cs="Tahoma"/>
+          <w:szCs w:val="24"/>
+        </w:rPr>
+        <w:t xml:space="preserve">apakah </w:t>
       </w:r>
       <w:proofErr w:type="spellStart"/>
       <w:r>
@@ -5688,30 +5879,14 @@
           <w:rFonts w:ascii="Tahoma" w:hAnsi="Tahoma" w:cs="Tahoma"/>
           <w:szCs w:val="24"/>
         </w:rPr>
-        <w:t xml:space="preserve"> </w:t>
-      </w:r>
-      <w:proofErr w:type="spellStart"/>
-      <w:r>
-        <w:rPr>
-          <w:rFonts w:ascii="Tahoma" w:hAnsi="Tahoma" w:cs="Tahoma"/>
-          <w:szCs w:val="24"/>
-        </w:rPr>
-        <w:t>p</w:t>
-      </w:r>
-      <w:r>
-        <w:rPr>
-          <w:rFonts w:ascii="Tahoma" w:hAnsi="Tahoma" w:cs="Tahoma"/>
-          <w:szCs w:val="24"/>
-        </w:rPr>
-        <w:t>aham</w:t>
-      </w:r>
-      <w:proofErr w:type="spellEnd"/>
-      <w:r>
-        <w:rPr>
-          <w:rFonts w:ascii="Tahoma" w:hAnsi="Tahoma" w:cs="Tahoma"/>
-          <w:szCs w:val="24"/>
-        </w:rPr>
-        <w:t xml:space="preserve"> dan </w:t>
+        <w:t xml:space="preserve"> p</w:t>
+      </w:r>
+      <w:r>
+        <w:rPr>
+          <w:rFonts w:ascii="Tahoma" w:hAnsi="Tahoma" w:cs="Tahoma"/>
+          <w:szCs w:val="24"/>
+        </w:rPr>
+        <w:t xml:space="preserve">aham dan </w:t>
       </w:r>
       <w:proofErr w:type="spellStart"/>
       <w:r>
@@ -5825,37 +6000,12 @@
           <w:lang w:val="id-ID"/>
         </w:rPr>
       </w:pPr>
-      <w:proofErr w:type="spellStart"/>
-      <w:r>
-        <w:rPr>
-          <w:rFonts w:ascii="Tahoma" w:hAnsi="Tahoma" w:cs="Tahoma"/>
-          <w:szCs w:val="24"/>
-        </w:rPr>
-        <w:t>Ya</w:t>
-      </w:r>
-      <w:proofErr w:type="spellEnd"/>
-      <w:r>
-        <w:rPr>
-          <w:rFonts w:ascii="Tahoma" w:hAnsi="Tahoma" w:cs="Tahoma"/>
-          <w:szCs w:val="24"/>
-        </w:rPr>
-        <w:t xml:space="preserve"> </w:t>
-      </w:r>
-      <w:proofErr w:type="spellStart"/>
-      <w:r>
-        <w:rPr>
-          <w:rFonts w:ascii="Tahoma" w:hAnsi="Tahoma" w:cs="Tahoma"/>
-          <w:szCs w:val="24"/>
-        </w:rPr>
-        <w:t>setelah</w:t>
-      </w:r>
-      <w:proofErr w:type="spellEnd"/>
-      <w:r>
-        <w:rPr>
-          <w:rFonts w:ascii="Tahoma" w:hAnsi="Tahoma" w:cs="Tahoma"/>
-          <w:szCs w:val="24"/>
-        </w:rPr>
-        <w:t xml:space="preserve"> </w:t>
+      <w:r>
+        <w:rPr>
+          <w:rFonts w:ascii="Tahoma" w:hAnsi="Tahoma" w:cs="Tahoma"/>
+          <w:szCs w:val="24"/>
+        </w:rPr>
+        <w:t xml:space="preserve">Ya setelah </w:t>
       </w:r>
       <w:proofErr w:type="spellStart"/>
       <w:r>
@@ -6879,21 +7029,12 @@
           <w:szCs w:val="24"/>
         </w:rPr>
       </w:pPr>
-      <w:proofErr w:type="spellStart"/>
-      <w:r>
-        <w:rPr>
-          <w:rFonts w:ascii="Tahoma" w:hAnsi="Tahoma" w:cs="Tahoma"/>
-          <w:szCs w:val="24"/>
-        </w:rPr>
-        <w:t>Apakah</w:t>
-      </w:r>
-      <w:proofErr w:type="spellEnd"/>
-      <w:r>
-        <w:rPr>
-          <w:rFonts w:ascii="Tahoma" w:hAnsi="Tahoma" w:cs="Tahoma"/>
-          <w:szCs w:val="24"/>
-        </w:rPr>
-        <w:t xml:space="preserve"> </w:t>
+      <w:r>
+        <w:rPr>
+          <w:rFonts w:ascii="Tahoma" w:hAnsi="Tahoma" w:cs="Tahoma"/>
+          <w:szCs w:val="24"/>
+        </w:rPr>
+        <w:t xml:space="preserve">Apakah </w:t>
       </w:r>
       <w:proofErr w:type="spellStart"/>
       <w:r>
@@ -7154,7 +7295,7 @@
           <w:bCs/>
           <w:szCs w:val="24"/>
         </w:rPr>
-        <w:t>: R/ND-</w:t>
+        <w:t xml:space="preserve">: </w:t>
       </w:r>
       <w:r>
         <w:rPr>
@@ -7162,23 +7303,25 @@
           <w:bCs/>
           <w:szCs w:val="24"/>
         </w:rPr>
-        <w:t>123</w:t>
-      </w:r>
+        <w:t>${</w:t>
+      </w:r>
+      <w:proofErr w:type="spellStart"/>
       <w:r>
         <w:rPr>
           <w:rFonts w:ascii="Tahoma" w:hAnsi="Tahoma" w:cs="Tahoma"/>
           <w:bCs/>
           <w:szCs w:val="24"/>
         </w:rPr>
-        <w:t>-b/I/WAS.2.4./202</w:t>
-      </w:r>
+        <w:t>no_nota_dinas</w:t>
+      </w:r>
+      <w:proofErr w:type="spellEnd"/>
       <w:r>
         <w:rPr>
           <w:rFonts w:ascii="Tahoma" w:hAnsi="Tahoma" w:cs="Tahoma"/>
           <w:bCs/>
           <w:szCs w:val="24"/>
         </w:rPr>
-        <w:t>3</w:t>
+        <w:t>}</w:t>
       </w:r>
       <w:r>
         <w:rPr>
@@ -7186,7 +7329,7 @@
           <w:bCs/>
           <w:szCs w:val="24"/>
         </w:rPr>
-        <w:t>/</w:t>
+        <w:t xml:space="preserve">, </w:t>
       </w:r>
       <w:proofErr w:type="spellStart"/>
       <w:r>
@@ -7195,7 +7338,7 @@
           <w:bCs/>
           <w:szCs w:val="24"/>
         </w:rPr>
-        <w:t>Bagyanduan</w:t>
+        <w:t>tanggal</w:t>
       </w:r>
       <w:proofErr w:type="spellEnd"/>
       <w:r>
@@ -7204,33 +7347,33 @@
           <w:bCs/>
           <w:szCs w:val="24"/>
         </w:rPr>
-        <w:t xml:space="preserve">, </w:t>
-      </w:r>
-      <w:proofErr w:type="spellStart"/>
+        <w:t xml:space="preserve"> </w:t>
+      </w:r>
       <w:r>
         <w:rPr>
           <w:rFonts w:ascii="Tahoma" w:hAnsi="Tahoma" w:cs="Tahoma"/>
           <w:bCs/>
           <w:szCs w:val="24"/>
         </w:rPr>
-        <w:t>tanggal</w:t>
-      </w:r>
-      <w:proofErr w:type="spellEnd"/>
+        <w:t xml:space="preserve">1 </w:t>
+      </w:r>
+      <w:proofErr w:type="spellStart"/>
       <w:r>
         <w:rPr>
           <w:rFonts w:ascii="Tahoma" w:hAnsi="Tahoma" w:cs="Tahoma"/>
           <w:bCs/>
           <w:szCs w:val="24"/>
         </w:rPr>
-        <w:t xml:space="preserve"> </w:t>
-      </w:r>
+        <w:t>Februari</w:t>
+      </w:r>
+      <w:proofErr w:type="spellEnd"/>
       <w:r>
         <w:rPr>
           <w:rFonts w:ascii="Tahoma" w:hAnsi="Tahoma" w:cs="Tahoma"/>
           <w:bCs/>
           <w:szCs w:val="24"/>
         </w:rPr>
-        <w:t xml:space="preserve">1 </w:t>
+        <w:t xml:space="preserve"> 2023 </w:t>
       </w:r>
       <w:proofErr w:type="spellStart"/>
       <w:r>
@@ -7239,7 +7382,7 @@
           <w:bCs/>
           <w:szCs w:val="24"/>
         </w:rPr>
-        <w:t>Februari</w:t>
+        <w:t>perihal</w:t>
       </w:r>
       <w:proofErr w:type="spellEnd"/>
       <w:r>
@@ -7248,7 +7391,7 @@
           <w:bCs/>
           <w:szCs w:val="24"/>
         </w:rPr>
-        <w:t xml:space="preserve"> 2023 </w:t>
+        <w:t xml:space="preserve"> ${</w:t>
       </w:r>
       <w:proofErr w:type="spellStart"/>
       <w:r>
@@ -7257,7 +7400,7 @@
           <w:bCs/>
           <w:szCs w:val="24"/>
         </w:rPr>
-        <w:t>perihal</w:t>
+        <w:t>perihal_nota_dinas</w:t>
       </w:r>
       <w:proofErr w:type="spellEnd"/>
       <w:r>
@@ -7266,87 +7409,7 @@
           <w:bCs/>
           <w:szCs w:val="24"/>
         </w:rPr>
-        <w:t xml:space="preserve"> </w:t>
-      </w:r>
-      <w:proofErr w:type="spellStart"/>
-      <w:r>
-        <w:rPr>
-          <w:rFonts w:ascii="Tahoma" w:hAnsi="Tahoma" w:cs="Tahoma"/>
-          <w:bCs/>
-          <w:szCs w:val="24"/>
-        </w:rPr>
-        <w:t>pelimpahan</w:t>
-      </w:r>
-      <w:proofErr w:type="spellEnd"/>
-      <w:r>
-        <w:rPr>
-          <w:rFonts w:ascii="Tahoma" w:hAnsi="Tahoma" w:cs="Tahoma"/>
-          <w:bCs/>
-          <w:szCs w:val="24"/>
-        </w:rPr>
-        <w:t xml:space="preserve"> Dumas </w:t>
-      </w:r>
-      <w:proofErr w:type="spellStart"/>
-      <w:r>
-        <w:rPr>
-          <w:rFonts w:ascii="Tahoma" w:hAnsi="Tahoma" w:cs="Tahoma"/>
-          <w:bCs/>
-          <w:szCs w:val="24"/>
-        </w:rPr>
-        <w:t>a.n</w:t>
-      </w:r>
-      <w:proofErr w:type="spellEnd"/>
-      <w:r>
-        <w:rPr>
-          <w:rFonts w:ascii="Tahoma" w:hAnsi="Tahoma" w:cs="Tahoma"/>
-          <w:bCs/>
-          <w:szCs w:val="24"/>
-        </w:rPr>
-        <w:t>.</w:t>
-      </w:r>
-      <w:r>
-        <w:rPr>
-          <w:rFonts w:ascii="Tahoma" w:hAnsi="Tahoma" w:cs="Tahoma"/>
-          <w:bCs/>
-          <w:szCs w:val="24"/>
-        </w:rPr>
-        <w:t xml:space="preserve"> </w:t>
-      </w:r>
-      <w:proofErr w:type="spellStart"/>
-      <w:r>
-        <w:rPr>
-          <w:rFonts w:ascii="Tahoma" w:hAnsi="Tahoma" w:cs="Tahoma"/>
-          <w:bCs/>
-          <w:szCs w:val="24"/>
-        </w:rPr>
-        <w:t>UJANG</w:t>
-      </w:r>
-      <w:proofErr w:type="spellEnd"/>
-      <w:r>
-        <w:rPr>
-          <w:rFonts w:ascii="Tahoma" w:hAnsi="Tahoma" w:cs="Tahoma"/>
-          <w:bCs/>
-          <w:szCs w:val="24"/>
-        </w:rPr>
-        <w:t xml:space="preserve"> </w:t>
-      </w:r>
-      <w:proofErr w:type="spellStart"/>
-      <w:r>
-        <w:rPr>
-          <w:rFonts w:ascii="Tahoma" w:hAnsi="Tahoma" w:cs="Tahoma"/>
-          <w:bCs/>
-          <w:szCs w:val="24"/>
-        </w:rPr>
-        <w:t>KELING</w:t>
-      </w:r>
-      <w:proofErr w:type="spellEnd"/>
-      <w:r>
-        <w:rPr>
-          <w:rFonts w:ascii="Tahoma" w:hAnsi="Tahoma" w:cs="Tahoma"/>
-          <w:bCs/>
-          <w:szCs w:val="24"/>
-        </w:rPr>
-        <w:t>, S.H.</w:t>
+        <w:t xml:space="preserve">} </w:t>
       </w:r>
       <w:r>
         <w:rPr>
@@ -7479,21 +7542,12 @@
           <w:lang w:val="id-ID"/>
         </w:rPr>
       </w:pPr>
-      <w:proofErr w:type="spellStart"/>
-      <w:r>
-        <w:rPr>
-          <w:rFonts w:ascii="Tahoma" w:hAnsi="Tahoma" w:cs="Tahoma"/>
-          <w:szCs w:val="24"/>
-        </w:rPr>
-        <w:t>Apakah</w:t>
-      </w:r>
-      <w:proofErr w:type="spellEnd"/>
-      <w:r>
-        <w:rPr>
-          <w:rFonts w:ascii="Tahoma" w:hAnsi="Tahoma" w:cs="Tahoma"/>
-          <w:szCs w:val="24"/>
-        </w:rPr>
-        <w:t xml:space="preserve"> </w:t>
+      <w:r>
+        <w:rPr>
+          <w:rFonts w:ascii="Tahoma" w:hAnsi="Tahoma" w:cs="Tahoma"/>
+          <w:szCs w:val="24"/>
+        </w:rPr>
+        <w:t xml:space="preserve">Apakah </w:t>
       </w:r>
       <w:proofErr w:type="spellStart"/>
       <w:r>
@@ -8041,23 +8095,7 @@
           <w:rFonts w:ascii="Tahoma" w:hAnsi="Tahoma" w:cs="Tahoma"/>
           <w:szCs w:val="24"/>
         </w:rPr>
-        <w:t xml:space="preserve"> </w:t>
-      </w:r>
-      <w:proofErr w:type="spellStart"/>
-      <w:r>
-        <w:rPr>
-          <w:rFonts w:ascii="Tahoma" w:hAnsi="Tahoma" w:cs="Tahoma"/>
-          <w:szCs w:val="24"/>
-        </w:rPr>
-        <w:t>dalam</w:t>
-      </w:r>
-      <w:proofErr w:type="spellEnd"/>
-      <w:r>
-        <w:rPr>
-          <w:rFonts w:ascii="Tahoma" w:hAnsi="Tahoma" w:cs="Tahoma"/>
-          <w:szCs w:val="24"/>
-        </w:rPr>
-        <w:t xml:space="preserve"> </w:t>
+        <w:t xml:space="preserve"> dalam </w:t>
       </w:r>
       <w:proofErr w:type="spellStart"/>
       <w:r>
@@ -9721,37 +9759,12 @@
           <w:lang w:val="id-ID"/>
         </w:rPr>
       </w:pPr>
-      <w:proofErr w:type="spellStart"/>
-      <w:r>
-        <w:rPr>
-          <w:rFonts w:ascii="Tahoma" w:hAnsi="Tahoma" w:cs="Tahoma"/>
-          <w:szCs w:val="24"/>
-        </w:rPr>
-        <w:t>Apakah</w:t>
-      </w:r>
-      <w:proofErr w:type="spellEnd"/>
-      <w:r>
-        <w:rPr>
-          <w:rFonts w:ascii="Tahoma" w:hAnsi="Tahoma" w:cs="Tahoma"/>
-          <w:szCs w:val="24"/>
-        </w:rPr>
-        <w:t xml:space="preserve"> </w:t>
-      </w:r>
-      <w:proofErr w:type="spellStart"/>
-      <w:r>
-        <w:rPr>
-          <w:rFonts w:ascii="Tahoma" w:hAnsi="Tahoma" w:cs="Tahoma"/>
-          <w:szCs w:val="24"/>
-        </w:rPr>
-        <w:t>dalam</w:t>
-      </w:r>
-      <w:proofErr w:type="spellEnd"/>
-      <w:r>
-        <w:rPr>
-          <w:rFonts w:ascii="Tahoma" w:hAnsi="Tahoma" w:cs="Tahoma"/>
-          <w:szCs w:val="24"/>
-        </w:rPr>
-        <w:t xml:space="preserve"> </w:t>
+      <w:r>
+        <w:rPr>
+          <w:rFonts w:ascii="Tahoma" w:hAnsi="Tahoma" w:cs="Tahoma"/>
+          <w:szCs w:val="24"/>
+        </w:rPr>
+        <w:t xml:space="preserve">Apakah dalam </w:t>
       </w:r>
       <w:proofErr w:type="spellStart"/>
       <w:r>
@@ -10246,23 +10259,7 @@
           <w:rFonts w:ascii="Tahoma" w:hAnsi="Tahoma" w:cs="Tahoma"/>
           <w:szCs w:val="24"/>
         </w:rPr>
-        <w:t xml:space="preserve">? </w:t>
-      </w:r>
-      <w:proofErr w:type="spellStart"/>
-      <w:r>
-        <w:rPr>
-          <w:rFonts w:ascii="Tahoma" w:hAnsi="Tahoma" w:cs="Tahoma"/>
-          <w:szCs w:val="24"/>
-        </w:rPr>
-        <w:t>Apakah</w:t>
-      </w:r>
-      <w:proofErr w:type="spellEnd"/>
-      <w:r>
-        <w:rPr>
-          <w:rFonts w:ascii="Tahoma" w:hAnsi="Tahoma" w:cs="Tahoma"/>
-          <w:szCs w:val="24"/>
-        </w:rPr>
-        <w:t xml:space="preserve"> </w:t>
+        <w:t xml:space="preserve">? Apakah </w:t>
       </w:r>
       <w:proofErr w:type="spellStart"/>
       <w:r>
@@ -10444,21 +10441,12 @@
           <w:szCs w:val="24"/>
         </w:rPr>
       </w:pPr>
-      <w:proofErr w:type="spellStart"/>
-      <w:r>
-        <w:rPr>
-          <w:rFonts w:ascii="Tahoma" w:hAnsi="Tahoma" w:cs="Tahoma"/>
-          <w:szCs w:val="24"/>
-        </w:rPr>
-        <w:t>Apakah</w:t>
-      </w:r>
-      <w:proofErr w:type="spellEnd"/>
-      <w:r>
-        <w:rPr>
-          <w:rFonts w:ascii="Tahoma" w:hAnsi="Tahoma" w:cs="Tahoma"/>
-          <w:szCs w:val="24"/>
-        </w:rPr>
-        <w:t xml:space="preserve"> </w:t>
+      <w:r>
+        <w:rPr>
+          <w:rFonts w:ascii="Tahoma" w:hAnsi="Tahoma" w:cs="Tahoma"/>
+          <w:szCs w:val="24"/>
+        </w:rPr>
+        <w:t xml:space="preserve">Apakah </w:t>
       </w:r>
       <w:proofErr w:type="spellStart"/>
       <w:r>
@@ -10690,37 +10678,12 @@
           <w:szCs w:val="24"/>
         </w:rPr>
       </w:pPr>
-      <w:proofErr w:type="spellStart"/>
-      <w:r>
-        <w:rPr>
-          <w:rFonts w:ascii="Tahoma" w:hAnsi="Tahoma" w:cs="Tahoma"/>
-          <w:szCs w:val="24"/>
-        </w:rPr>
-        <w:t>Apakah</w:t>
-      </w:r>
-      <w:proofErr w:type="spellEnd"/>
-      <w:r>
-        <w:rPr>
-          <w:rFonts w:ascii="Tahoma" w:hAnsi="Tahoma" w:cs="Tahoma"/>
-          <w:szCs w:val="24"/>
-        </w:rPr>
-        <w:t xml:space="preserve"> </w:t>
-      </w:r>
-      <w:proofErr w:type="spellStart"/>
-      <w:r>
-        <w:rPr>
-          <w:rFonts w:ascii="Tahoma" w:hAnsi="Tahoma" w:cs="Tahoma"/>
-          <w:szCs w:val="24"/>
-        </w:rPr>
-        <w:t>semua</w:t>
-      </w:r>
-      <w:proofErr w:type="spellEnd"/>
-      <w:r>
-        <w:rPr>
-          <w:rFonts w:ascii="Tahoma" w:hAnsi="Tahoma" w:cs="Tahoma"/>
-          <w:szCs w:val="24"/>
-        </w:rPr>
-        <w:t xml:space="preserve"> </w:t>
+      <w:r>
+        <w:rPr>
+          <w:rFonts w:ascii="Tahoma" w:hAnsi="Tahoma" w:cs="Tahoma"/>
+          <w:szCs w:val="24"/>
+        </w:rPr>
+        <w:t xml:space="preserve">Apakah semua </w:t>
       </w:r>
       <w:proofErr w:type="spellStart"/>
       <w:r>
@@ -10756,21 +10719,12 @@
         </w:rPr>
         <w:t xml:space="preserve"> </w:t>
       </w:r>
-      <w:proofErr w:type="spellStart"/>
-      <w:r>
-        <w:rPr>
-          <w:rFonts w:ascii="Tahoma" w:hAnsi="Tahoma" w:cs="Tahoma"/>
-          <w:szCs w:val="24"/>
-        </w:rPr>
-        <w:t>seperti</w:t>
-      </w:r>
-      <w:proofErr w:type="spellEnd"/>
-      <w:r>
-        <w:rPr>
-          <w:rFonts w:ascii="Tahoma" w:hAnsi="Tahoma" w:cs="Tahoma"/>
-          <w:szCs w:val="24"/>
-        </w:rPr>
-        <w:t xml:space="preserve"> </w:t>
+      <w:r>
+        <w:rPr>
+          <w:rFonts w:ascii="Tahoma" w:hAnsi="Tahoma" w:cs="Tahoma"/>
+          <w:szCs w:val="24"/>
+        </w:rPr>
+        <w:t xml:space="preserve">seperti </w:t>
       </w:r>
       <w:proofErr w:type="spellStart"/>
       <w:r>
@@ -11136,55 +11090,7 @@
           <w:rFonts w:ascii="Tahoma" w:hAnsi="Tahoma" w:cs="Tahoma"/>
           <w:szCs w:val="24"/>
         </w:rPr>
-        <w:t xml:space="preserve"> </w:t>
-      </w:r>
-      <w:proofErr w:type="spellStart"/>
-      <w:r>
-        <w:rPr>
-          <w:rFonts w:ascii="Tahoma" w:hAnsi="Tahoma" w:cs="Tahoma"/>
-          <w:szCs w:val="24"/>
-        </w:rPr>
-        <w:t>tidak</w:t>
-      </w:r>
-      <w:proofErr w:type="spellEnd"/>
-      <w:r>
-        <w:rPr>
-          <w:rFonts w:ascii="Tahoma" w:hAnsi="Tahoma" w:cs="Tahoma"/>
-          <w:szCs w:val="24"/>
-        </w:rPr>
-        <w:t xml:space="preserve"> </w:t>
-      </w:r>
-      <w:proofErr w:type="spellStart"/>
-      <w:r>
-        <w:rPr>
-          <w:rFonts w:ascii="Tahoma" w:hAnsi="Tahoma" w:cs="Tahoma"/>
-          <w:szCs w:val="24"/>
-        </w:rPr>
-        <w:t>betul</w:t>
-      </w:r>
-      <w:proofErr w:type="spellEnd"/>
-      <w:r>
-        <w:rPr>
-          <w:rFonts w:ascii="Tahoma" w:hAnsi="Tahoma" w:cs="Tahoma"/>
-          <w:szCs w:val="24"/>
-        </w:rPr>
-        <w:t xml:space="preserve"> </w:t>
-      </w:r>
-      <w:proofErr w:type="spellStart"/>
-      <w:r>
-        <w:rPr>
-          <w:rFonts w:ascii="Tahoma" w:hAnsi="Tahoma" w:cs="Tahoma"/>
-          <w:szCs w:val="24"/>
-        </w:rPr>
-        <w:t>baik</w:t>
-      </w:r>
-      <w:proofErr w:type="spellEnd"/>
-      <w:r>
-        <w:rPr>
-          <w:rFonts w:ascii="Tahoma" w:hAnsi="Tahoma" w:cs="Tahoma"/>
-          <w:szCs w:val="24"/>
-        </w:rPr>
-        <w:t xml:space="preserve"> </w:t>
+        <w:t xml:space="preserve"> tidak betul baik </w:t>
       </w:r>
       <w:proofErr w:type="spellStart"/>
       <w:r>
@@ -11200,23 +11106,7 @@
           <w:rFonts w:ascii="Tahoma" w:hAnsi="Tahoma" w:cs="Tahoma"/>
           <w:szCs w:val="24"/>
         </w:rPr>
-        <w:t xml:space="preserve"> dan </w:t>
-      </w:r>
-      <w:proofErr w:type="spellStart"/>
-      <w:r>
-        <w:rPr>
-          <w:rFonts w:ascii="Tahoma" w:hAnsi="Tahoma" w:cs="Tahoma"/>
-          <w:szCs w:val="24"/>
-        </w:rPr>
-        <w:t>atau</w:t>
-      </w:r>
-      <w:proofErr w:type="spellEnd"/>
-      <w:r>
-        <w:rPr>
-          <w:rFonts w:ascii="Tahoma" w:hAnsi="Tahoma" w:cs="Tahoma"/>
-          <w:szCs w:val="24"/>
-        </w:rPr>
-        <w:t xml:space="preserve"> </w:t>
+        <w:t xml:space="preserve"> dan atau </w:t>
       </w:r>
       <w:proofErr w:type="spellStart"/>
       <w:r>
@@ -11934,7 +11824,25 @@
           <w:sz w:val="24"/>
           <w:szCs w:val="24"/>
         </w:rPr>
-        <w:t>${anggota_1}</w:t>
+        <w:t>${</w:t>
+      </w:r>
+      <w:proofErr w:type="spellStart"/>
+      <w:r>
+        <w:rPr>
+          <w:rFonts w:ascii="Tahoma" w:hAnsi="Tahoma" w:cs="Tahoma"/>
+          <w:sz w:val="24"/>
+          <w:szCs w:val="24"/>
+        </w:rPr>
+        <w:t>ketua</w:t>
+      </w:r>
+      <w:proofErr w:type="spellEnd"/>
+      <w:r>
+        <w:rPr>
+          <w:rFonts w:ascii="Tahoma" w:hAnsi="Tahoma" w:cs="Tahoma"/>
+          <w:sz w:val="24"/>
+          <w:szCs w:val="24"/>
+        </w:rPr>
+        <w:t>}</w:t>
       </w:r>
     </w:p>
     <w:p>
@@ -12035,7 +11943,59 @@
           <w:sz w:val="24"/>
           <w:szCs w:val="24"/>
         </w:rPr>
-        <w:t>${pangkat_1} / ${nrp_1}</w:t>
+        <w:t>${</w:t>
+      </w:r>
+      <w:proofErr w:type="spellStart"/>
+      <w:r>
+        <w:rPr>
+          <w:rFonts w:ascii="Tahoma" w:hAnsi="Tahoma" w:cs="Tahoma"/>
+          <w:sz w:val="24"/>
+          <w:szCs w:val="24"/>
+        </w:rPr>
+        <w:t>pangkat_</w:t>
+      </w:r>
+      <w:r>
+        <w:rPr>
+          <w:rFonts w:ascii="Tahoma" w:hAnsi="Tahoma" w:cs="Tahoma"/>
+          <w:sz w:val="24"/>
+          <w:szCs w:val="24"/>
+        </w:rPr>
+        <w:t>ketua</w:t>
+      </w:r>
+      <w:proofErr w:type="spellEnd"/>
+      <w:r>
+        <w:rPr>
+          <w:rFonts w:ascii="Tahoma" w:hAnsi="Tahoma" w:cs="Tahoma"/>
+          <w:sz w:val="24"/>
+          <w:szCs w:val="24"/>
+        </w:rPr>
+        <w:t>} / ${</w:t>
+      </w:r>
+      <w:proofErr w:type="spellStart"/>
+      <w:r>
+        <w:rPr>
+          <w:rFonts w:ascii="Tahoma" w:hAnsi="Tahoma" w:cs="Tahoma"/>
+          <w:sz w:val="24"/>
+          <w:szCs w:val="24"/>
+        </w:rPr>
+        <w:t>nrp_</w:t>
+      </w:r>
+      <w:r>
+        <w:rPr>
+          <w:rFonts w:ascii="Tahoma" w:hAnsi="Tahoma" w:cs="Tahoma"/>
+          <w:sz w:val="24"/>
+          <w:szCs w:val="24"/>
+        </w:rPr>
+        <w:t>ketua</w:t>
+      </w:r>
+      <w:proofErr w:type="spellEnd"/>
+      <w:r>
+        <w:rPr>
+          <w:rFonts w:ascii="Tahoma" w:hAnsi="Tahoma" w:cs="Tahoma"/>
+          <w:sz w:val="24"/>
+          <w:szCs w:val="24"/>
+        </w:rPr>
+        <w:t>}</w:t>
       </w:r>
     </w:p>
     <w:p>
@@ -12139,7 +12099,23 @@
           <w:sz w:val="24"/>
           <w:szCs w:val="24"/>
         </w:rPr>
-        <w:t>${anggota_2}</w:t>
+        <w:t>${anggota_</w:t>
+      </w:r>
+      <w:r>
+        <w:rPr>
+          <w:rFonts w:ascii="Tahoma" w:hAnsi="Tahoma" w:cs="Tahoma"/>
+          <w:sz w:val="24"/>
+          <w:szCs w:val="24"/>
+        </w:rPr>
+        <w:t>1</w:t>
+      </w:r>
+      <w:r>
+        <w:rPr>
+          <w:rFonts w:ascii="Tahoma" w:hAnsi="Tahoma" w:cs="Tahoma"/>
+          <w:sz w:val="24"/>
+          <w:szCs w:val="24"/>
+        </w:rPr>
+        <w:t>}</w:t>
       </w:r>
     </w:p>
     <w:p>
@@ -12241,7 +12217,39 @@
           <w:sz w:val="24"/>
           <w:szCs w:val="24"/>
         </w:rPr>
-        <w:t>${pangkat_2} / ${nrp_2}</w:t>
+        <w:t>${pangkat_</w:t>
+      </w:r>
+      <w:r>
+        <w:rPr>
+          <w:rFonts w:ascii="Tahoma" w:hAnsi="Tahoma" w:cs="Tahoma"/>
+          <w:sz w:val="24"/>
+          <w:szCs w:val="24"/>
+        </w:rPr>
+        <w:t>1</w:t>
+      </w:r>
+      <w:r>
+        <w:rPr>
+          <w:rFonts w:ascii="Tahoma" w:hAnsi="Tahoma" w:cs="Tahoma"/>
+          <w:sz w:val="24"/>
+          <w:szCs w:val="24"/>
+        </w:rPr>
+        <w:t>} / ${nrp_</w:t>
+      </w:r>
+      <w:r>
+        <w:rPr>
+          <w:rFonts w:ascii="Tahoma" w:hAnsi="Tahoma" w:cs="Tahoma"/>
+          <w:sz w:val="24"/>
+          <w:szCs w:val="24"/>
+        </w:rPr>
+        <w:t>1</w:t>
+      </w:r>
+      <w:r>
+        <w:rPr>
+          <w:rFonts w:ascii="Tahoma" w:hAnsi="Tahoma" w:cs="Tahoma"/>
+          <w:sz w:val="24"/>
+          <w:szCs w:val="24"/>
+        </w:rPr>
+        <w:t>}</w:t>
       </w:r>
     </w:p>
     <w:p>
@@ -12333,7 +12341,23 @@
           <w:sz w:val="24"/>
           <w:szCs w:val="24"/>
         </w:rPr>
-        <w:t>${anggota_3}</w:t>
+        <w:t>${anggota_</w:t>
+      </w:r>
+      <w:r>
+        <w:rPr>
+          <w:rFonts w:ascii="Tahoma" w:hAnsi="Tahoma" w:cs="Tahoma"/>
+          <w:sz w:val="24"/>
+          <w:szCs w:val="24"/>
+        </w:rPr>
+        <w:t>2</w:t>
+      </w:r>
+      <w:r>
+        <w:rPr>
+          <w:rFonts w:ascii="Tahoma" w:hAnsi="Tahoma" w:cs="Tahoma"/>
+          <w:sz w:val="24"/>
+          <w:szCs w:val="24"/>
+        </w:rPr>
+        <w:t>}</w:t>
       </w:r>
     </w:p>
     <w:p>
@@ -12430,7 +12454,31 @@
           <w:sz w:val="24"/>
           <w:szCs w:val="24"/>
         </w:rPr>
-        <w:t>${pangkat_3} / ${nrp_3</w:t>
+        <w:t>${pangkat_</w:t>
+      </w:r>
+      <w:r>
+        <w:rPr>
+          <w:rFonts w:ascii="Tahoma" w:hAnsi="Tahoma" w:cs="Tahoma"/>
+          <w:sz w:val="24"/>
+          <w:szCs w:val="24"/>
+        </w:rPr>
+        <w:t>2</w:t>
+      </w:r>
+      <w:r>
+        <w:rPr>
+          <w:rFonts w:ascii="Tahoma" w:hAnsi="Tahoma" w:cs="Tahoma"/>
+          <w:sz w:val="24"/>
+          <w:szCs w:val="24"/>
+        </w:rPr>
+        <w:t>} / ${nrp_</w:t>
+      </w:r>
+      <w:r>
+        <w:rPr>
+          <w:rFonts w:ascii="Tahoma" w:hAnsi="Tahoma" w:cs="Tahoma"/>
+          <w:sz w:val="24"/>
+          <w:szCs w:val="24"/>
+        </w:rPr>
+        <w:t>2</w:t>
       </w:r>
       <w:r>
         <w:rPr>
@@ -12493,7 +12541,7 @@
 </file>
 
 <file path=word/endnotes.xml><?xml version="1.0" encoding="utf-8"?>
-<w:endnotes xmlns:wpc="http://schemas.microsoft.com/office/word/2010/wordprocessingCanvas" xmlns:cx="http://schemas.microsoft.com/office/drawing/2014/chartex" xmlns:cx1="http://schemas.microsoft.com/office/drawing/2015/9/8/chartex" xmlns:cx2="http://schemas.microsoft.com/office/drawing/2015/10/21/chartex" xmlns:cx3="http://schemas.microsoft.com/office/drawing/2016/5/9/chartex" xmlns:cx4="http://schemas.microsoft.com/office/drawing/2016/5/10/chartex" xmlns:cx5="http://schemas.microsoft.com/office/drawing/2016/5/11/chartex" xmlns:cx6="http://schemas.microsoft.com/office/drawing/2016/5/12/chartex" xmlns:cx7="http://schemas.microsoft.com/office/drawing/2016/5/13/chartex" xmlns:cx8="http://schemas.microsoft.com/office/drawing/2016/5/14/chartex" xmlns:mc="http://schemas.openxmlformats.org/markup-compatibility/2006" xmlns:aink="http://schemas.microsoft.com/office/drawing/2016/ink" xmlns:am3d="http://schemas.microsoft.com/office/drawing/2017/model3d" xmlns:o="urn:schemas-microsoft-com:office:office" xmlns:oel="http://schemas.microsoft.com/office/2019/extlst" xmlns:r="http://schemas.openxmlformats.org/officeDocument/2006/relationships" xmlns:m="http://schemas.openxmlformats.org/officeDocument/2006/math" xmlns:v="urn:schemas-microsoft-com:vml" xmlns:wp14="http://schemas.microsoft.com/office/word/2010/wordprocessingDrawing" xmlns:wp="http://schemas.openxmlformats.org/drawingml/2006/wordprocessingDrawing" xmlns:w10="urn:schemas-microsoft-com:office:word" xmlns:w="http://schemas.openxmlformats.org/wordprocessingml/2006/main" xmlns:w14="http://schemas.microsoft.com/office/word/2010/wordml" xmlns:w15="http://schemas.microsoft.com/office/word/2012/wordml" xmlns:w16cex="http://schemas.microsoft.com/office/word/2018/wordml/cex" xmlns:w16cid="http://schemas.microsoft.com/office/word/2016/wordml/cid" xmlns:w16="http://schemas.microsoft.com/office/word/2018/wordml" xmlns:w16sdtdh="http://schemas.microsoft.com/office/word/2020/wordml/sdtdatahash" xmlns:w16se="http://schemas.microsoft.com/office/word/2015/wordml/symex" xmlns:wpg="http://schemas.microsoft.com/office/word/2010/wordprocessingGroup" xmlns:wpi="http://schemas.microsoft.com/office/word/2010/wordprocessingInk" xmlns:wne="http://schemas.microsoft.com/office/word/2006/wordml" xmlns:wps="http://schemas.microsoft.com/office/word/2010/wordprocessingShape" mc:Ignorable="w14 w15 w16se w16cid w16 w16cex w16sdtdh wp14">
+<w:endnotes xmlns:wpc="http://schemas.microsoft.com/office/word/2010/wordprocessingCanvas" xmlns:cx="http://schemas.microsoft.com/office/drawing/2014/chartex" xmlns:cx1="http://schemas.microsoft.com/office/drawing/2015/9/8/chartex" xmlns:cx2="http://schemas.microsoft.com/office/drawing/2015/10/21/chartex" xmlns:cx3="http://schemas.microsoft.com/office/drawing/2016/5/9/chartex" xmlns:cx4="http://schemas.microsoft.com/office/drawing/2016/5/10/chartex" xmlns:cx5="http://schemas.microsoft.com/office/drawing/2016/5/11/chartex" xmlns:cx6="http://schemas.microsoft.com/office/drawing/2016/5/12/chartex" xmlns:cx7="http://schemas.microsoft.com/office/drawing/2016/5/13/chartex" xmlns:cx8="http://schemas.microsoft.com/office/drawing/2016/5/14/chartex" xmlns:mc="http://schemas.openxmlformats.org/markup-compatibility/2006" xmlns:aink="http://schemas.microsoft.com/office/drawing/2016/ink" xmlns:am3d="http://schemas.microsoft.com/office/drawing/2017/model3d" xmlns:o="urn:schemas-microsoft-com:office:office" xmlns:oel="http://schemas.microsoft.com/office/2019/extlst" xmlns:r="http://schemas.openxmlformats.org/officeDocument/2006/relationships" xmlns:m="http://schemas.openxmlformats.org/officeDocument/2006/math" xmlns:v="urn:schemas-microsoft-com:vml" xmlns:wp14="http://schemas.microsoft.com/office/word/2010/wordprocessingDrawing" xmlns:wp="http://schemas.openxmlformats.org/drawingml/2006/wordprocessingDrawing" xmlns:w10="urn:schemas-microsoft-com:office:word" xmlns:w="http://schemas.openxmlformats.org/wordprocessingml/2006/main" xmlns:w14="http://schemas.microsoft.com/office/word/2010/wordml" xmlns:w15="http://schemas.microsoft.com/office/word/2012/wordml" xmlns:w16cex="http://schemas.microsoft.com/office/word/2018/wordml/cex" xmlns:w16cid="http://schemas.microsoft.com/office/word/2016/wordml/cid" xmlns:w16="http://schemas.microsoft.com/office/word/2018/wordml" xmlns:w16du="http://schemas.microsoft.com/office/word/2023/wordml/word16du" xmlns:w16sdtdh="http://schemas.microsoft.com/office/word/2020/wordml/sdtdatahash" xmlns:w16se="http://schemas.microsoft.com/office/word/2015/wordml/symex" xmlns:wpg="http://schemas.microsoft.com/office/word/2010/wordprocessingGroup" xmlns:wpi="http://schemas.microsoft.com/office/word/2010/wordprocessingInk" xmlns:wne="http://schemas.microsoft.com/office/word/2006/wordml" xmlns:wps="http://schemas.microsoft.com/office/word/2010/wordprocessingShape" mc:Ignorable="w14 w15 w16se w16cid w16 w16cex w16sdtdh wp14">
   <w:endnote w:type="separator" w:id="-1">
     <w:p>
       <w:r>
@@ -12512,7 +12560,7 @@
 </file>
 
 <file path=word/footer1.xml><?xml version="1.0" encoding="utf-8"?>
-<w:ftr xmlns:wpc="http://schemas.microsoft.com/office/word/2010/wordprocessingCanvas" xmlns:cx="http://schemas.microsoft.com/office/drawing/2014/chartex" xmlns:cx1="http://schemas.microsoft.com/office/drawing/2015/9/8/chartex" xmlns:cx2="http://schemas.microsoft.com/office/drawing/2015/10/21/chartex" xmlns:cx3="http://schemas.microsoft.com/office/drawing/2016/5/9/chartex" xmlns:cx4="http://schemas.microsoft.com/office/drawing/2016/5/10/chartex" xmlns:cx5="http://schemas.microsoft.com/office/drawing/2016/5/11/chartex" xmlns:cx6="http://schemas.microsoft.com/office/drawing/2016/5/12/chartex" xmlns:cx7="http://schemas.microsoft.com/office/drawing/2016/5/13/chartex" xmlns:cx8="http://schemas.microsoft.com/office/drawing/2016/5/14/chartex" xmlns:mc="http://schemas.openxmlformats.org/markup-compatibility/2006" xmlns:aink="http://schemas.microsoft.com/office/drawing/2016/ink" xmlns:am3d="http://schemas.microsoft.com/office/drawing/2017/model3d" xmlns:o="urn:schemas-microsoft-com:office:office" xmlns:oel="http://schemas.microsoft.com/office/2019/extlst" xmlns:r="http://schemas.openxmlformats.org/officeDocument/2006/relationships" xmlns:m="http://schemas.openxmlformats.org/officeDocument/2006/math" xmlns:v="urn:schemas-microsoft-com:vml" xmlns:wp14="http://schemas.microsoft.com/office/word/2010/wordprocessingDrawing" xmlns:wp="http://schemas.openxmlformats.org/drawingml/2006/wordprocessingDrawing" xmlns:w10="urn:schemas-microsoft-com:office:word" xmlns:w="http://schemas.openxmlformats.org/wordprocessingml/2006/main" xmlns:w14="http://schemas.microsoft.com/office/word/2010/wordml" xmlns:w15="http://schemas.microsoft.com/office/word/2012/wordml" xmlns:w16cex="http://schemas.microsoft.com/office/word/2018/wordml/cex" xmlns:w16cid="http://schemas.microsoft.com/office/word/2016/wordml/cid" xmlns:w16="http://schemas.microsoft.com/office/word/2018/wordml" xmlns:w16sdtdh="http://schemas.microsoft.com/office/word/2020/wordml/sdtdatahash" xmlns:w16se="http://schemas.microsoft.com/office/word/2015/wordml/symex" xmlns:wpg="http://schemas.microsoft.com/office/word/2010/wordprocessingGroup" xmlns:wpi="http://schemas.microsoft.com/office/word/2010/wordprocessingInk" xmlns:wne="http://schemas.microsoft.com/office/word/2006/wordml" xmlns:wps="http://schemas.microsoft.com/office/word/2010/wordprocessingShape" mc:Ignorable="w14 w15 w16se w16cid w16 w16cex w16sdtdh wp14">
+<w:ftr xmlns:wpc="http://schemas.microsoft.com/office/word/2010/wordprocessingCanvas" xmlns:cx="http://schemas.microsoft.com/office/drawing/2014/chartex" xmlns:cx1="http://schemas.microsoft.com/office/drawing/2015/9/8/chartex" xmlns:cx2="http://schemas.microsoft.com/office/drawing/2015/10/21/chartex" xmlns:cx3="http://schemas.microsoft.com/office/drawing/2016/5/9/chartex" xmlns:cx4="http://schemas.microsoft.com/office/drawing/2016/5/10/chartex" xmlns:cx5="http://schemas.microsoft.com/office/drawing/2016/5/11/chartex" xmlns:cx6="http://schemas.microsoft.com/office/drawing/2016/5/12/chartex" xmlns:cx7="http://schemas.microsoft.com/office/drawing/2016/5/13/chartex" xmlns:cx8="http://schemas.microsoft.com/office/drawing/2016/5/14/chartex" xmlns:mc="http://schemas.openxmlformats.org/markup-compatibility/2006" xmlns:aink="http://schemas.microsoft.com/office/drawing/2016/ink" xmlns:am3d="http://schemas.microsoft.com/office/drawing/2017/model3d" xmlns:o="urn:schemas-microsoft-com:office:office" xmlns:oel="http://schemas.microsoft.com/office/2019/extlst" xmlns:r="http://schemas.openxmlformats.org/officeDocument/2006/relationships" xmlns:m="http://schemas.openxmlformats.org/officeDocument/2006/math" xmlns:v="urn:schemas-microsoft-com:vml" xmlns:wp14="http://schemas.microsoft.com/office/word/2010/wordprocessingDrawing" xmlns:wp="http://schemas.openxmlformats.org/drawingml/2006/wordprocessingDrawing" xmlns:w10="urn:schemas-microsoft-com:office:word" xmlns:w="http://schemas.openxmlformats.org/wordprocessingml/2006/main" xmlns:w14="http://schemas.microsoft.com/office/word/2010/wordml" xmlns:w15="http://schemas.microsoft.com/office/word/2012/wordml" xmlns:w16cex="http://schemas.microsoft.com/office/word/2018/wordml/cex" xmlns:w16cid="http://schemas.microsoft.com/office/word/2016/wordml/cid" xmlns:w16="http://schemas.microsoft.com/office/word/2018/wordml" xmlns:w16du="http://schemas.microsoft.com/office/word/2023/wordml/word16du" xmlns:w16sdtdh="http://schemas.microsoft.com/office/word/2020/wordml/sdtdatahash" xmlns:w16se="http://schemas.microsoft.com/office/word/2015/wordml/symex" xmlns:wpg="http://schemas.microsoft.com/office/word/2010/wordprocessingGroup" xmlns:wpi="http://schemas.microsoft.com/office/word/2010/wordprocessingInk" xmlns:wne="http://schemas.microsoft.com/office/word/2006/wordml" xmlns:wps="http://schemas.microsoft.com/office/word/2010/wordprocessingShape" mc:Ignorable="w14 w15 w16se w16cid w16 w16cex w16sdtdh wp14">
   <w:p>
     <w:pPr>
       <w:pStyle w:val="Footer"/>
@@ -12544,7 +12592,7 @@
 </file>
 
 <file path=word/footer2.xml><?xml version="1.0" encoding="utf-8"?>
-<w:ftr xmlns:wpc="http://schemas.microsoft.com/office/word/2010/wordprocessingCanvas" xmlns:cx="http://schemas.microsoft.com/office/drawing/2014/chartex" xmlns:cx1="http://schemas.microsoft.com/office/drawing/2015/9/8/chartex" xmlns:cx2="http://schemas.microsoft.com/office/drawing/2015/10/21/chartex" xmlns:cx3="http://schemas.microsoft.com/office/drawing/2016/5/9/chartex" xmlns:cx4="http://schemas.microsoft.com/office/drawing/2016/5/10/chartex" xmlns:cx5="http://schemas.microsoft.com/office/drawing/2016/5/11/chartex" xmlns:cx6="http://schemas.microsoft.com/office/drawing/2016/5/12/chartex" xmlns:cx7="http://schemas.microsoft.com/office/drawing/2016/5/13/chartex" xmlns:cx8="http://schemas.microsoft.com/office/drawing/2016/5/14/chartex" xmlns:mc="http://schemas.openxmlformats.org/markup-compatibility/2006" xmlns:aink="http://schemas.microsoft.com/office/drawing/2016/ink" xmlns:am3d="http://schemas.microsoft.com/office/drawing/2017/model3d" xmlns:o="urn:schemas-microsoft-com:office:office" xmlns:oel="http://schemas.microsoft.com/office/2019/extlst" xmlns:r="http://schemas.openxmlformats.org/officeDocument/2006/relationships" xmlns:m="http://schemas.openxmlformats.org/officeDocument/2006/math" xmlns:v="urn:schemas-microsoft-com:vml" xmlns:wp14="http://schemas.microsoft.com/office/word/2010/wordprocessingDrawing" xmlns:wp="http://schemas.openxmlformats.org/drawingml/2006/wordprocessingDrawing" xmlns:w10="urn:schemas-microsoft-com:office:word" xmlns:w="http://schemas.openxmlformats.org/wordprocessingml/2006/main" xmlns:w14="http://schemas.microsoft.com/office/word/2010/wordml" xmlns:w15="http://schemas.microsoft.com/office/word/2012/wordml" xmlns:w16cex="http://schemas.microsoft.com/office/word/2018/wordml/cex" xmlns:w16cid="http://schemas.microsoft.com/office/word/2016/wordml/cid" xmlns:w16="http://schemas.microsoft.com/office/word/2018/wordml" xmlns:w16sdtdh="http://schemas.microsoft.com/office/word/2020/wordml/sdtdatahash" xmlns:w16se="http://schemas.microsoft.com/office/word/2015/wordml/symex" xmlns:wpg="http://schemas.microsoft.com/office/word/2010/wordprocessingGroup" xmlns:wpi="http://schemas.microsoft.com/office/word/2010/wordprocessingInk" xmlns:wne="http://schemas.microsoft.com/office/word/2006/wordml" xmlns:wps="http://schemas.microsoft.com/office/word/2010/wordprocessingShape" mc:Ignorable="w14 w15 w16se w16cid w16 w16cex w16sdtdh wp14">
+<w:ftr xmlns:wpc="http://schemas.microsoft.com/office/word/2010/wordprocessingCanvas" xmlns:cx="http://schemas.microsoft.com/office/drawing/2014/chartex" xmlns:cx1="http://schemas.microsoft.com/office/drawing/2015/9/8/chartex" xmlns:cx2="http://schemas.microsoft.com/office/drawing/2015/10/21/chartex" xmlns:cx3="http://schemas.microsoft.com/office/drawing/2016/5/9/chartex" xmlns:cx4="http://schemas.microsoft.com/office/drawing/2016/5/10/chartex" xmlns:cx5="http://schemas.microsoft.com/office/drawing/2016/5/11/chartex" xmlns:cx6="http://schemas.microsoft.com/office/drawing/2016/5/12/chartex" xmlns:cx7="http://schemas.microsoft.com/office/drawing/2016/5/13/chartex" xmlns:cx8="http://schemas.microsoft.com/office/drawing/2016/5/14/chartex" xmlns:mc="http://schemas.openxmlformats.org/markup-compatibility/2006" xmlns:aink="http://schemas.microsoft.com/office/drawing/2016/ink" xmlns:am3d="http://schemas.microsoft.com/office/drawing/2017/model3d" xmlns:o="urn:schemas-microsoft-com:office:office" xmlns:oel="http://schemas.microsoft.com/office/2019/extlst" xmlns:r="http://schemas.openxmlformats.org/officeDocument/2006/relationships" xmlns:m="http://schemas.openxmlformats.org/officeDocument/2006/math" xmlns:v="urn:schemas-microsoft-com:vml" xmlns:wp14="http://schemas.microsoft.com/office/word/2010/wordprocessingDrawing" xmlns:wp="http://schemas.openxmlformats.org/drawingml/2006/wordprocessingDrawing" xmlns:w10="urn:schemas-microsoft-com:office:word" xmlns:w="http://schemas.openxmlformats.org/wordprocessingml/2006/main" xmlns:w14="http://schemas.microsoft.com/office/word/2010/wordml" xmlns:w15="http://schemas.microsoft.com/office/word/2012/wordml" xmlns:w16cex="http://schemas.microsoft.com/office/word/2018/wordml/cex" xmlns:w16cid="http://schemas.microsoft.com/office/word/2016/wordml/cid" xmlns:w16="http://schemas.microsoft.com/office/word/2018/wordml" xmlns:w16du="http://schemas.microsoft.com/office/word/2023/wordml/word16du" xmlns:w16sdtdh="http://schemas.microsoft.com/office/word/2020/wordml/sdtdatahash" xmlns:w16se="http://schemas.microsoft.com/office/word/2015/wordml/symex" xmlns:wpg="http://schemas.microsoft.com/office/word/2010/wordprocessingGroup" xmlns:wpi="http://schemas.microsoft.com/office/word/2010/wordprocessingInk" xmlns:wne="http://schemas.microsoft.com/office/word/2006/wordml" xmlns:wps="http://schemas.microsoft.com/office/word/2010/wordprocessingShape" mc:Ignorable="w14 w15 w16se w16cid w16 w16cex w16sdtdh wp14">
   <w:p>
     <w:pPr>
       <w:pStyle w:val="Footer"/>
@@ -12567,7 +12615,7 @@
 </file>
 
 <file path=word/footnotes.xml><?xml version="1.0" encoding="utf-8"?>
-<w:footnotes xmlns:wpc="http://schemas.microsoft.com/office/word/2010/wordprocessingCanvas" xmlns:cx="http://schemas.microsoft.com/office/drawing/2014/chartex" xmlns:cx1="http://schemas.microsoft.com/office/drawing/2015/9/8/chartex" xmlns:cx2="http://schemas.microsoft.com/office/drawing/2015/10/21/chartex" xmlns:cx3="http://schemas.microsoft.com/office/drawing/2016/5/9/chartex" xmlns:cx4="http://schemas.microsoft.com/office/drawing/2016/5/10/chartex" xmlns:cx5="http://schemas.microsoft.com/office/drawing/2016/5/11/chartex" xmlns:cx6="http://schemas.microsoft.com/office/drawing/2016/5/12/chartex" xmlns:cx7="http://schemas.microsoft.com/office/drawing/2016/5/13/chartex" xmlns:cx8="http://schemas.microsoft.com/office/drawing/2016/5/14/chartex" xmlns:mc="http://schemas.openxmlformats.org/markup-compatibility/2006" xmlns:aink="http://schemas.microsoft.com/office/drawing/2016/ink" xmlns:am3d="http://schemas.microsoft.com/office/drawing/2017/model3d" xmlns:o="urn:schemas-microsoft-com:office:office" xmlns:oel="http://schemas.microsoft.com/office/2019/extlst" xmlns:r="http://schemas.openxmlformats.org/officeDocument/2006/relationships" xmlns:m="http://schemas.openxmlformats.org/officeDocument/2006/math" xmlns:v="urn:schemas-microsoft-com:vml" xmlns:wp14="http://schemas.microsoft.com/office/word/2010/wordprocessingDrawing" xmlns:wp="http://schemas.openxmlformats.org/drawingml/2006/wordprocessingDrawing" xmlns:w10="urn:schemas-microsoft-com:office:word" xmlns:w="http://schemas.openxmlformats.org/wordprocessingml/2006/main" xmlns:w14="http://schemas.microsoft.com/office/word/2010/wordml" xmlns:w15="http://schemas.microsoft.com/office/word/2012/wordml" xmlns:w16cex="http://schemas.microsoft.com/office/word/2018/wordml/cex" xmlns:w16cid="http://schemas.microsoft.com/office/word/2016/wordml/cid" xmlns:w16="http://schemas.microsoft.com/office/word/2018/wordml" xmlns:w16sdtdh="http://schemas.microsoft.com/office/word/2020/wordml/sdtdatahash" xmlns:w16se="http://schemas.microsoft.com/office/word/2015/wordml/symex" xmlns:wpg="http://schemas.microsoft.com/office/word/2010/wordprocessingGroup" xmlns:wpi="http://schemas.microsoft.com/office/word/2010/wordprocessingInk" xmlns:wne="http://schemas.microsoft.com/office/word/2006/wordml" xmlns:wps="http://schemas.microsoft.com/office/word/2010/wordprocessingShape" mc:Ignorable="w14 w15 w16se w16cid w16 w16cex w16sdtdh wp14">
+<w:footnotes xmlns:wpc="http://schemas.microsoft.com/office/word/2010/wordprocessingCanvas" xmlns:cx="http://schemas.microsoft.com/office/drawing/2014/chartex" xmlns:cx1="http://schemas.microsoft.com/office/drawing/2015/9/8/chartex" xmlns:cx2="http://schemas.microsoft.com/office/drawing/2015/10/21/chartex" xmlns:cx3="http://schemas.microsoft.com/office/drawing/2016/5/9/chartex" xmlns:cx4="http://schemas.microsoft.com/office/drawing/2016/5/10/chartex" xmlns:cx5="http://schemas.microsoft.com/office/drawing/2016/5/11/chartex" xmlns:cx6="http://schemas.microsoft.com/office/drawing/2016/5/12/chartex" xmlns:cx7="http://schemas.microsoft.com/office/drawing/2016/5/13/chartex" xmlns:cx8="http://schemas.microsoft.com/office/drawing/2016/5/14/chartex" xmlns:mc="http://schemas.openxmlformats.org/markup-compatibility/2006" xmlns:aink="http://schemas.microsoft.com/office/drawing/2016/ink" xmlns:am3d="http://schemas.microsoft.com/office/drawing/2017/model3d" xmlns:o="urn:schemas-microsoft-com:office:office" xmlns:oel="http://schemas.microsoft.com/office/2019/extlst" xmlns:r="http://schemas.openxmlformats.org/officeDocument/2006/relationships" xmlns:m="http://schemas.openxmlformats.org/officeDocument/2006/math" xmlns:v="urn:schemas-microsoft-com:vml" xmlns:wp14="http://schemas.microsoft.com/office/word/2010/wordprocessingDrawing" xmlns:wp="http://schemas.openxmlformats.org/drawingml/2006/wordprocessingDrawing" xmlns:w10="urn:schemas-microsoft-com:office:word" xmlns:w="http://schemas.openxmlformats.org/wordprocessingml/2006/main" xmlns:w14="http://schemas.microsoft.com/office/word/2010/wordml" xmlns:w15="http://schemas.microsoft.com/office/word/2012/wordml" xmlns:w16cex="http://schemas.microsoft.com/office/word/2018/wordml/cex" xmlns:w16cid="http://schemas.microsoft.com/office/word/2016/wordml/cid" xmlns:w16="http://schemas.microsoft.com/office/word/2018/wordml" xmlns:w16du="http://schemas.microsoft.com/office/word/2023/wordml/word16du" xmlns:w16sdtdh="http://schemas.microsoft.com/office/word/2020/wordml/sdtdatahash" xmlns:w16se="http://schemas.microsoft.com/office/word/2015/wordml/symex" xmlns:wpg="http://schemas.microsoft.com/office/word/2010/wordprocessingGroup" xmlns:wpi="http://schemas.microsoft.com/office/word/2010/wordprocessingInk" xmlns:wne="http://schemas.microsoft.com/office/word/2006/wordml" xmlns:wps="http://schemas.microsoft.com/office/word/2010/wordprocessingShape" mc:Ignorable="w14 w15 w16se w16cid w16 w16cex w16sdtdh wp14">
   <w:footnote w:type="separator" w:id="-1">
     <w:p>
       <w:r>
@@ -12586,7 +12634,7 @@
 </file>
 
 <file path=word/header1.xml><?xml version="1.0" encoding="utf-8"?>
-<w:hdr xmlns:wpc="http://schemas.microsoft.com/office/word/2010/wordprocessingCanvas" xmlns:cx="http://schemas.microsoft.com/office/drawing/2014/chartex" xmlns:cx1="http://schemas.microsoft.com/office/drawing/2015/9/8/chartex" xmlns:cx2="http://schemas.microsoft.com/office/drawing/2015/10/21/chartex" xmlns:cx3="http://schemas.microsoft.com/office/drawing/2016/5/9/chartex" xmlns:cx4="http://schemas.microsoft.com/office/drawing/2016/5/10/chartex" xmlns:cx5="http://schemas.microsoft.com/office/drawing/2016/5/11/chartex" xmlns:cx6="http://schemas.microsoft.com/office/drawing/2016/5/12/chartex" xmlns:cx7="http://schemas.microsoft.com/office/drawing/2016/5/13/chartex" xmlns:cx8="http://schemas.microsoft.com/office/drawing/2016/5/14/chartex" xmlns:mc="http://schemas.openxmlformats.org/markup-compatibility/2006" xmlns:aink="http://schemas.microsoft.com/office/drawing/2016/ink" xmlns:am3d="http://schemas.microsoft.com/office/drawing/2017/model3d" xmlns:o="urn:schemas-microsoft-com:office:office" xmlns:oel="http://schemas.microsoft.com/office/2019/extlst" xmlns:r="http://schemas.openxmlformats.org/officeDocument/2006/relationships" xmlns:m="http://schemas.openxmlformats.org/officeDocument/2006/math" xmlns:v="urn:schemas-microsoft-com:vml" xmlns:wp14="http://schemas.microsoft.com/office/word/2010/wordprocessingDrawing" xmlns:wp="http://schemas.openxmlformats.org/drawingml/2006/wordprocessingDrawing" xmlns:w10="urn:schemas-microsoft-com:office:word" xmlns:w="http://schemas.openxmlformats.org/wordprocessingml/2006/main" xmlns:w14="http://schemas.microsoft.com/office/word/2010/wordml" xmlns:w15="http://schemas.microsoft.com/office/word/2012/wordml" xmlns:w16cex="http://schemas.microsoft.com/office/word/2018/wordml/cex" xmlns:w16cid="http://schemas.microsoft.com/office/word/2016/wordml/cid" xmlns:w16="http://schemas.microsoft.com/office/word/2018/wordml" xmlns:w16sdtdh="http://schemas.microsoft.com/office/word/2020/wordml/sdtdatahash" xmlns:w16se="http://schemas.microsoft.com/office/word/2015/wordml/symex" xmlns:wpg="http://schemas.microsoft.com/office/word/2010/wordprocessingGroup" xmlns:wpi="http://schemas.microsoft.com/office/word/2010/wordprocessingInk" xmlns:wne="http://schemas.microsoft.com/office/word/2006/wordml" xmlns:wps="http://schemas.microsoft.com/office/word/2010/wordprocessingShape" mc:Ignorable="w14 w15 w16se w16cid w16 w16cex w16sdtdh wp14">
+<w:hdr xmlns:wpc="http://schemas.microsoft.com/office/word/2010/wordprocessingCanvas" xmlns:cx="http://schemas.microsoft.com/office/drawing/2014/chartex" xmlns:cx1="http://schemas.microsoft.com/office/drawing/2015/9/8/chartex" xmlns:cx2="http://schemas.microsoft.com/office/drawing/2015/10/21/chartex" xmlns:cx3="http://schemas.microsoft.com/office/drawing/2016/5/9/chartex" xmlns:cx4="http://schemas.microsoft.com/office/drawing/2016/5/10/chartex" xmlns:cx5="http://schemas.microsoft.com/office/drawing/2016/5/11/chartex" xmlns:cx6="http://schemas.microsoft.com/office/drawing/2016/5/12/chartex" xmlns:cx7="http://schemas.microsoft.com/office/drawing/2016/5/13/chartex" xmlns:cx8="http://schemas.microsoft.com/office/drawing/2016/5/14/chartex" xmlns:mc="http://schemas.openxmlformats.org/markup-compatibility/2006" xmlns:aink="http://schemas.microsoft.com/office/drawing/2016/ink" xmlns:am3d="http://schemas.microsoft.com/office/drawing/2017/model3d" xmlns:o="urn:schemas-microsoft-com:office:office" xmlns:oel="http://schemas.microsoft.com/office/2019/extlst" xmlns:r="http://schemas.openxmlformats.org/officeDocument/2006/relationships" xmlns:m="http://schemas.openxmlformats.org/officeDocument/2006/math" xmlns:v="urn:schemas-microsoft-com:vml" xmlns:wp14="http://schemas.microsoft.com/office/word/2010/wordprocessingDrawing" xmlns:wp="http://schemas.openxmlformats.org/drawingml/2006/wordprocessingDrawing" xmlns:w10="urn:schemas-microsoft-com:office:word" xmlns:w="http://schemas.openxmlformats.org/wordprocessingml/2006/main" xmlns:w14="http://schemas.microsoft.com/office/word/2010/wordml" xmlns:w15="http://schemas.microsoft.com/office/word/2012/wordml" xmlns:w16cex="http://schemas.microsoft.com/office/word/2018/wordml/cex" xmlns:w16cid="http://schemas.microsoft.com/office/word/2016/wordml/cid" xmlns:w16="http://schemas.microsoft.com/office/word/2018/wordml" xmlns:w16du="http://schemas.microsoft.com/office/word/2023/wordml/word16du" xmlns:w16sdtdh="http://schemas.microsoft.com/office/word/2020/wordml/sdtdatahash" xmlns:w16se="http://schemas.microsoft.com/office/word/2015/wordml/symex" xmlns:wpg="http://schemas.microsoft.com/office/word/2010/wordprocessingGroup" xmlns:wpi="http://schemas.microsoft.com/office/word/2010/wordprocessingInk" xmlns:wne="http://schemas.microsoft.com/office/word/2006/wordml" xmlns:wps="http://schemas.microsoft.com/office/word/2010/wordprocessingShape" mc:Ignorable="w14 w15 w16se w16cid w16 w16cex w16sdtdh wp14">
   <w:p>
     <w:pPr>
       <w:pStyle w:val="Header"/>
@@ -12668,7 +12716,7 @@
 </file>
 
 <file path=word/header2.xml><?xml version="1.0" encoding="utf-8"?>
-<w:hdr xmlns:wpc="http://schemas.microsoft.com/office/word/2010/wordprocessingCanvas" xmlns:cx="http://schemas.microsoft.com/office/drawing/2014/chartex" xmlns:cx1="http://schemas.microsoft.com/office/drawing/2015/9/8/chartex" xmlns:cx2="http://schemas.microsoft.com/office/drawing/2015/10/21/chartex" xmlns:cx3="http://schemas.microsoft.com/office/drawing/2016/5/9/chartex" xmlns:cx4="http://schemas.microsoft.com/office/drawing/2016/5/10/chartex" xmlns:cx5="http://schemas.microsoft.com/office/drawing/2016/5/11/chartex" xmlns:cx6="http://schemas.microsoft.com/office/drawing/2016/5/12/chartex" xmlns:cx7="http://schemas.microsoft.com/office/drawing/2016/5/13/chartex" xmlns:cx8="http://schemas.microsoft.com/office/drawing/2016/5/14/chartex" xmlns:mc="http://schemas.openxmlformats.org/markup-compatibility/2006" xmlns:aink="http://schemas.microsoft.com/office/drawing/2016/ink" xmlns:am3d="http://schemas.microsoft.com/office/drawing/2017/model3d" xmlns:o="urn:schemas-microsoft-com:office:office" xmlns:oel="http://schemas.microsoft.com/office/2019/extlst" xmlns:r="http://schemas.openxmlformats.org/officeDocument/2006/relationships" xmlns:m="http://schemas.openxmlformats.org/officeDocument/2006/math" xmlns:v="urn:schemas-microsoft-com:vml" xmlns:wp14="http://schemas.microsoft.com/office/word/2010/wordprocessingDrawing" xmlns:wp="http://schemas.openxmlformats.org/drawingml/2006/wordprocessingDrawing" xmlns:w10="urn:schemas-microsoft-com:office:word" xmlns:w="http://schemas.openxmlformats.org/wordprocessingml/2006/main" xmlns:w14="http://schemas.microsoft.com/office/word/2010/wordml" xmlns:w15="http://schemas.microsoft.com/office/word/2012/wordml" xmlns:w16cex="http://schemas.microsoft.com/office/word/2018/wordml/cex" xmlns:w16cid="http://schemas.microsoft.com/office/word/2016/wordml/cid" xmlns:w16="http://schemas.microsoft.com/office/word/2018/wordml" xmlns:w16sdtdh="http://schemas.microsoft.com/office/word/2020/wordml/sdtdatahash" xmlns:w16se="http://schemas.microsoft.com/office/word/2015/wordml/symex" xmlns:wpg="http://schemas.microsoft.com/office/word/2010/wordprocessingGroup" xmlns:wpi="http://schemas.microsoft.com/office/word/2010/wordprocessingInk" xmlns:wne="http://schemas.microsoft.com/office/word/2006/wordml" xmlns:wps="http://schemas.microsoft.com/office/word/2010/wordprocessingShape" mc:Ignorable="w14 w15 w16se w16cid w16 w16cex w16sdtdh wp14">
+<w:hdr xmlns:wpc="http://schemas.microsoft.com/office/word/2010/wordprocessingCanvas" xmlns:cx="http://schemas.microsoft.com/office/drawing/2014/chartex" xmlns:cx1="http://schemas.microsoft.com/office/drawing/2015/9/8/chartex" xmlns:cx2="http://schemas.microsoft.com/office/drawing/2015/10/21/chartex" xmlns:cx3="http://schemas.microsoft.com/office/drawing/2016/5/9/chartex" xmlns:cx4="http://schemas.microsoft.com/office/drawing/2016/5/10/chartex" xmlns:cx5="http://schemas.microsoft.com/office/drawing/2016/5/11/chartex" xmlns:cx6="http://schemas.microsoft.com/office/drawing/2016/5/12/chartex" xmlns:cx7="http://schemas.microsoft.com/office/drawing/2016/5/13/chartex" xmlns:cx8="http://schemas.microsoft.com/office/drawing/2016/5/14/chartex" xmlns:mc="http://schemas.openxmlformats.org/markup-compatibility/2006" xmlns:aink="http://schemas.microsoft.com/office/drawing/2016/ink" xmlns:am3d="http://schemas.microsoft.com/office/drawing/2017/model3d" xmlns:o="urn:schemas-microsoft-com:office:office" xmlns:oel="http://schemas.microsoft.com/office/2019/extlst" xmlns:r="http://schemas.openxmlformats.org/officeDocument/2006/relationships" xmlns:m="http://schemas.openxmlformats.org/officeDocument/2006/math" xmlns:v="urn:schemas-microsoft-com:vml" xmlns:wp14="http://schemas.microsoft.com/office/word/2010/wordprocessingDrawing" xmlns:wp="http://schemas.openxmlformats.org/drawingml/2006/wordprocessingDrawing" xmlns:w10="urn:schemas-microsoft-com:office:word" xmlns:w="http://schemas.openxmlformats.org/wordprocessingml/2006/main" xmlns:w14="http://schemas.microsoft.com/office/word/2010/wordml" xmlns:w15="http://schemas.microsoft.com/office/word/2012/wordml" xmlns:w16cex="http://schemas.microsoft.com/office/word/2018/wordml/cex" xmlns:w16cid="http://schemas.microsoft.com/office/word/2016/wordml/cid" xmlns:w16="http://schemas.microsoft.com/office/word/2018/wordml" xmlns:w16du="http://schemas.microsoft.com/office/word/2023/wordml/word16du" xmlns:w16sdtdh="http://schemas.microsoft.com/office/word/2020/wordml/sdtdatahash" xmlns:w16se="http://schemas.microsoft.com/office/word/2015/wordml/symex" xmlns:wpg="http://schemas.microsoft.com/office/word/2010/wordprocessingGroup" xmlns:wpi="http://schemas.microsoft.com/office/word/2010/wordprocessingInk" xmlns:wne="http://schemas.microsoft.com/office/word/2006/wordml" xmlns:wps="http://schemas.microsoft.com/office/word/2010/wordprocessingShape" mc:Ignorable="w14 w15 w16se w16cid w16 w16cex w16sdtdh wp14">
   <w:p>
     <w:pPr>
       <w:pStyle w:val="Header"/>
@@ -12706,7 +12754,7 @@
 </file>
 
 <file path=word/numbering.xml><?xml version="1.0" encoding="utf-8"?>
-<w:numbering xmlns:wpc="http://schemas.microsoft.com/office/word/2010/wordprocessingCanvas" xmlns:cx="http://schemas.microsoft.com/office/drawing/2014/chartex" xmlns:cx1="http://schemas.microsoft.com/office/drawing/2015/9/8/chartex" xmlns:cx2="http://schemas.microsoft.com/office/drawing/2015/10/21/chartex" xmlns:cx3="http://schemas.microsoft.com/office/drawing/2016/5/9/chartex" xmlns:cx4="http://schemas.microsoft.com/office/drawing/2016/5/10/chartex" xmlns:cx5="http://schemas.microsoft.com/office/drawing/2016/5/11/chartex" xmlns:cx6="http://schemas.microsoft.com/office/drawing/2016/5/12/chartex" xmlns:cx7="http://schemas.microsoft.com/office/drawing/2016/5/13/chartex" xmlns:cx8="http://schemas.microsoft.com/office/drawing/2016/5/14/chartex" xmlns:mc="http://schemas.openxmlformats.org/markup-compatibility/2006" xmlns:aink="http://schemas.microsoft.com/office/drawing/2016/ink" xmlns:am3d="http://schemas.microsoft.com/office/drawing/2017/model3d" xmlns:o="urn:schemas-microsoft-com:office:office" xmlns:oel="http://schemas.microsoft.com/office/2019/extlst" xmlns:r="http://schemas.openxmlformats.org/officeDocument/2006/relationships" xmlns:m="http://schemas.openxmlformats.org/officeDocument/2006/math" xmlns:v="urn:schemas-microsoft-com:vml" xmlns:wp14="http://schemas.microsoft.com/office/word/2010/wordprocessingDrawing" xmlns:wp="http://schemas.openxmlformats.org/drawingml/2006/wordprocessingDrawing" xmlns:w10="urn:schemas-microsoft-com:office:word" xmlns:w="http://schemas.openxmlformats.org/wordprocessingml/2006/main" xmlns:w14="http://schemas.microsoft.com/office/word/2010/wordml" xmlns:w15="http://schemas.microsoft.com/office/word/2012/wordml" xmlns:w16cex="http://schemas.microsoft.com/office/word/2018/wordml/cex" xmlns:w16cid="http://schemas.microsoft.com/office/word/2016/wordml/cid" xmlns:w16="http://schemas.microsoft.com/office/word/2018/wordml" xmlns:w16sdtdh="http://schemas.microsoft.com/office/word/2020/wordml/sdtdatahash" xmlns:w16se="http://schemas.microsoft.com/office/word/2015/wordml/symex" xmlns:wpg="http://schemas.microsoft.com/office/word/2010/wordprocessingGroup" xmlns:wpi="http://schemas.microsoft.com/office/word/2010/wordprocessingInk" xmlns:wne="http://schemas.microsoft.com/office/word/2006/wordml" xmlns:wps="http://schemas.microsoft.com/office/word/2010/wordprocessingShape" mc:Ignorable="w14 w15 w16se w16cid w16 w16cex w16sdtdh wp14">
+<w:numbering xmlns:wpc="http://schemas.microsoft.com/office/word/2010/wordprocessingCanvas" xmlns:cx="http://schemas.microsoft.com/office/drawing/2014/chartex" xmlns:cx1="http://schemas.microsoft.com/office/drawing/2015/9/8/chartex" xmlns:cx2="http://schemas.microsoft.com/office/drawing/2015/10/21/chartex" xmlns:cx3="http://schemas.microsoft.com/office/drawing/2016/5/9/chartex" xmlns:cx4="http://schemas.microsoft.com/office/drawing/2016/5/10/chartex" xmlns:cx5="http://schemas.microsoft.com/office/drawing/2016/5/11/chartex" xmlns:cx6="http://schemas.microsoft.com/office/drawing/2016/5/12/chartex" xmlns:cx7="http://schemas.microsoft.com/office/drawing/2016/5/13/chartex" xmlns:cx8="http://schemas.microsoft.com/office/drawing/2016/5/14/chartex" xmlns:mc="http://schemas.openxmlformats.org/markup-compatibility/2006" xmlns:aink="http://schemas.microsoft.com/office/drawing/2016/ink" xmlns:am3d="http://schemas.microsoft.com/office/drawing/2017/model3d" xmlns:o="urn:schemas-microsoft-com:office:office" xmlns:oel="http://schemas.microsoft.com/office/2019/extlst" xmlns:r="http://schemas.openxmlformats.org/officeDocument/2006/relationships" xmlns:m="http://schemas.openxmlformats.org/officeDocument/2006/math" xmlns:v="urn:schemas-microsoft-com:vml" xmlns:wp14="http://schemas.microsoft.com/office/word/2010/wordprocessingDrawing" xmlns:wp="http://schemas.openxmlformats.org/drawingml/2006/wordprocessingDrawing" xmlns:w10="urn:schemas-microsoft-com:office:word" xmlns:w="http://schemas.openxmlformats.org/wordprocessingml/2006/main" xmlns:w14="http://schemas.microsoft.com/office/word/2010/wordml" xmlns:w15="http://schemas.microsoft.com/office/word/2012/wordml" xmlns:w16cex="http://schemas.microsoft.com/office/word/2018/wordml/cex" xmlns:w16cid="http://schemas.microsoft.com/office/word/2016/wordml/cid" xmlns:w16="http://schemas.microsoft.com/office/word/2018/wordml" xmlns:w16du="http://schemas.microsoft.com/office/word/2023/wordml/word16du" xmlns:w16sdtdh="http://schemas.microsoft.com/office/word/2020/wordml/sdtdatahash" xmlns:w16se="http://schemas.microsoft.com/office/word/2015/wordml/symex" xmlns:wpg="http://schemas.microsoft.com/office/word/2010/wordprocessingGroup" xmlns:wpi="http://schemas.microsoft.com/office/word/2010/wordprocessingInk" xmlns:wne="http://schemas.microsoft.com/office/word/2006/wordml" xmlns:wps="http://schemas.microsoft.com/office/word/2010/wordprocessingShape" mc:Ignorable="w14 w15 w16se w16cid w16 w16cex w16sdtdh wp14">
   <w:abstractNum w:abstractNumId="0" w15:restartNumberingAfterBreak="0">
     <w:nsid w:val="14577965"/>
     <w:multiLevelType w:val="hybridMultilevel"/>

</xml_diff>